<commit_message>
Rapport remplit à 90%
Il manque seulement une partie concernant la recherche dans le manuel d'utilisation
</commit_message>
<xml_diff>
--- a/Doc/TP3/TP3-GabaritRapport.docx
+++ b/Doc/TP3/TP3-GabaritRapport.docx
@@ -1,6 +1,6 @@
 
 <file path=word/document.xml><?xml version="1.0" encoding="utf-8"?>
-<w:document xmlns:wpc="http://schemas.microsoft.com/office/word/2010/wordprocessingCanvas" xmlns:cx="http://schemas.microsoft.com/office/drawing/2014/chartex" xmlns:cx1="http://schemas.microsoft.com/office/drawing/2015/9/8/chartex" xmlns:mc="http://schemas.openxmlformats.org/markup-compatibility/2006" xmlns:o="urn:schemas-microsoft-com:office:office" xmlns:r="http://schemas.openxmlformats.org/officeDocument/2006/relationships" xmlns:m="http://schemas.openxmlformats.org/officeDocument/2006/math" xmlns:v="urn:schemas-microsoft-com:vml" xmlns:wp14="http://schemas.microsoft.com/office/word/2010/wordprocessingDrawing" xmlns:wp="http://schemas.openxmlformats.org/drawingml/2006/wordprocessingDrawing" xmlns:w10="urn:schemas-microsoft-com:office:word" xmlns:w="http://schemas.openxmlformats.org/wordprocessingml/2006/main" xmlns:w14="http://schemas.microsoft.com/office/word/2010/wordml" xmlns:w15="http://schemas.microsoft.com/office/word/2012/wordml" xmlns:w16se="http://schemas.microsoft.com/office/word/2015/wordml/symex" xmlns:wpg="http://schemas.microsoft.com/office/word/2010/wordprocessingGroup" xmlns:wpi="http://schemas.microsoft.com/office/word/2010/wordprocessingInk" xmlns:wne="http://schemas.microsoft.com/office/word/2006/wordml" xmlns:wps="http://schemas.microsoft.com/office/word/2010/wordprocessingShape" mc:Ignorable="w14 w15 w16se wp14">
+<w:document xmlns:wpc="http://schemas.microsoft.com/office/word/2010/wordprocessingCanvas" xmlns:cx="http://schemas.microsoft.com/office/drawing/2014/chartex" xmlns:cx1="http://schemas.microsoft.com/office/drawing/2015/9/8/chartex" xmlns:cx2="http://schemas.microsoft.com/office/drawing/2015/10/21/chartex" xmlns:cx3="http://schemas.microsoft.com/office/drawing/2016/5/9/chartex" xmlns:cx4="http://schemas.microsoft.com/office/drawing/2016/5/10/chartex" xmlns:cx5="http://schemas.microsoft.com/office/drawing/2016/5/11/chartex" xmlns:cx6="http://schemas.microsoft.com/office/drawing/2016/5/12/chartex" xmlns:cx7="http://schemas.microsoft.com/office/drawing/2016/5/13/chartex" xmlns:cx8="http://schemas.microsoft.com/office/drawing/2016/5/14/chartex" xmlns:mc="http://schemas.openxmlformats.org/markup-compatibility/2006" xmlns:aink="http://schemas.microsoft.com/office/drawing/2016/ink" xmlns:am3d="http://schemas.microsoft.com/office/drawing/2017/model3d" xmlns:o="urn:schemas-microsoft-com:office:office" xmlns:r="http://schemas.openxmlformats.org/officeDocument/2006/relationships" xmlns:m="http://schemas.openxmlformats.org/officeDocument/2006/math" xmlns:v="urn:schemas-microsoft-com:vml" xmlns:wp14="http://schemas.microsoft.com/office/word/2010/wordprocessingDrawing" xmlns:wp="http://schemas.openxmlformats.org/drawingml/2006/wordprocessingDrawing" xmlns:w10="urn:schemas-microsoft-com:office:word" xmlns:w="http://schemas.openxmlformats.org/wordprocessingml/2006/main" xmlns:w14="http://schemas.microsoft.com/office/word/2010/wordml" xmlns:w15="http://schemas.microsoft.com/office/word/2012/wordml" xmlns:w16cid="http://schemas.microsoft.com/office/word/2016/wordml/cid" xmlns:w16se="http://schemas.microsoft.com/office/word/2015/wordml/symex" xmlns:wpg="http://schemas.microsoft.com/office/word/2010/wordprocessingGroup" xmlns:wpi="http://schemas.microsoft.com/office/word/2010/wordprocessingInk" xmlns:wne="http://schemas.microsoft.com/office/word/2006/wordml" xmlns:wps="http://schemas.microsoft.com/office/word/2010/wordprocessingShape" mc:Ignorable="w14 w15 w16se w16cid wp14">
   <w:body>
     <w:p>
       <w:pPr>
@@ -187,8 +187,6 @@
         </w:rPr>
         <w:t xml:space="preserve">     </w:t>
       </w:r>
-      <w:bookmarkStart w:id="0" w:name="_GoBack"/>
-      <w:bookmarkEnd w:id="0"/>
     </w:p>
     <w:p>
       <w:pPr>
@@ -425,6 +423,13 @@
                 <w:szCs w:val="22"/>
               </w:rPr>
             </w:pPr>
+            <w:r>
+              <w:rPr>
+                <w:sz w:val="22"/>
+                <w:szCs w:val="22"/>
+              </w:rPr>
+              <w:t>Valentin BAILLEUL</w:t>
+            </w:r>
           </w:p>
         </w:tc>
       </w:tr>
@@ -494,6 +499,13 @@
                 <w:szCs w:val="22"/>
               </w:rPr>
             </w:pPr>
+            <w:r>
+              <w:rPr>
+                <w:sz w:val="22"/>
+                <w:szCs w:val="22"/>
+              </w:rPr>
+              <w:t>Alexandre COX</w:t>
+            </w:r>
           </w:p>
         </w:tc>
       </w:tr>
@@ -2053,329 +2065,247 @@
     </w:p>
     <w:p>
       <w:pPr>
-        <w:pStyle w:val="Titre1"/>
-        <w:rPr>
-          <w:rFonts w:ascii="Times New Roman" w:hAnsi="Times New Roman" w:cs="Times New Roman"/>
-        </w:rPr>
-      </w:pPr>
-      <w:r>
-        <w:rPr>
-          <w:rFonts w:ascii="Times New Roman" w:hAnsi="Times New Roman" w:cs="Times New Roman"/>
-        </w:rPr>
-        <w:t>S</w:t>
-      </w:r>
-      <w:r>
-        <w:rPr>
-          <w:rFonts w:ascii="Times New Roman" w:hAnsi="Times New Roman" w:cs="Times New Roman"/>
-        </w:rPr>
-        <w:t>tratégie de test</w:t>
+        <w:rPr>
+          <w:rFonts w:ascii="Times New Roman" w:hAnsi="Times New Roman"/>
+          <w:lang w:val="fr-CA"/>
+        </w:rPr>
+      </w:pPr>
+      <w:r>
+        <w:rPr>
+          <w:rFonts w:ascii="Times New Roman" w:hAnsi="Times New Roman"/>
+          <w:lang w:val="fr-CA"/>
+        </w:rPr>
+        <w:t xml:space="preserve">Pour commencer, </w:t>
+      </w:r>
+      <w:r>
+        <w:rPr>
+          <w:rFonts w:ascii="Times New Roman" w:hAnsi="Times New Roman"/>
+          <w:lang w:val="fr-CA"/>
+        </w:rPr>
+        <w:t>rendez-vous sur la page « ConnectionUser » sur votre navigateur Web</w:t>
+      </w:r>
+      <w:r>
+        <w:rPr>
+          <w:rFonts w:ascii="Times New Roman" w:hAnsi="Times New Roman"/>
+          <w:lang w:val="fr-CA"/>
+        </w:rPr>
+        <w:t xml:space="preserve">. Ensuite, choisissez un client dans le fichier « data.sql » (voici un client pour vous simplifier la tâche, username : </w:t>
+      </w:r>
+      <w:hyperlink r:id="rId9" w:history="1">
+        <w:r>
+          <w:rPr>
+            <w:rFonts w:ascii="Times New Roman" w:hAnsi="Times New Roman"/>
+            <w:lang w:val="fr-CA"/>
+          </w:rPr>
+          <w:t>jeanty.final@videotron.ca</w:t>
+        </w:r>
+      </w:hyperlink>
+      <w:r>
+        <w:rPr>
+          <w:rFonts w:ascii="Times New Roman" w:hAnsi="Times New Roman"/>
+          <w:lang w:val="fr-CA"/>
+        </w:rPr>
+        <w:t xml:space="preserve"> et password : </w:t>
+      </w:r>
+      <w:r>
+        <w:rPr>
+          <w:rFonts w:ascii="Times New Roman" w:hAnsi="Times New Roman"/>
+          <w:lang w:val="fr-CA"/>
+        </w:rPr>
+        <w:t>8956230f</w:t>
+      </w:r>
+      <w:r>
+        <w:rPr>
+          <w:rFonts w:ascii="Times New Roman" w:hAnsi="Times New Roman"/>
+          <w:lang w:val="fr-CA"/>
+        </w:rPr>
+        <w:t>).</w:t>
+      </w:r>
+      <w:r>
+        <w:rPr>
+          <w:rFonts w:ascii="Times New Roman" w:hAnsi="Times New Roman"/>
+          <w:lang w:val="fr-CA"/>
+        </w:rPr>
+        <w:t xml:space="preserve"> Ensuite, vous allez vous retrouver sur une page qui propose de rechercher ou louer un film, il vous suffit de cliquer sur le bouton que vous voulez :</w:t>
       </w:r>
     </w:p>
     <w:p>
       <w:pPr>
-        <w:rPr>
-          <w:rFonts w:ascii="Times New Roman" w:hAnsi="Times New Roman"/>
-          <w:lang w:val="fr-CA"/>
-        </w:rPr>
-      </w:pPr>
-      <w:r>
-        <w:rPr>
-          <w:rFonts w:ascii="Times New Roman" w:hAnsi="Times New Roman"/>
-          <w:lang w:val="fr-CA"/>
-        </w:rPr>
-        <w:t>[</w:t>
-      </w:r>
-      <w:r>
-        <w:rPr>
-          <w:rFonts w:ascii="Times New Roman" w:hAnsi="Times New Roman"/>
-          <w:lang w:val="fr-FR"/>
-        </w:rPr>
-        <w:t>Décrivez la stratégie de test employée pour valider la fonctionnalité et les règles d’affaires de votre application. Par exemple</w:t>
-      </w:r>
-      <w:r>
-        <w:rPr>
-          <w:rFonts w:ascii="Times New Roman" w:hAnsi="Times New Roman"/>
-          <w:lang w:val="fr-FR"/>
-        </w:rPr>
-        <w:t> :</w:t>
-      </w:r>
-      <w:r>
-        <w:rPr>
-          <w:rFonts w:ascii="Times New Roman" w:hAnsi="Times New Roman"/>
-          <w:lang w:val="fr-FR"/>
-        </w:rPr>
-        <w:t xml:space="preserve"> un simulateur de transaction</w:t>
-      </w:r>
-      <w:r>
-        <w:rPr>
-          <w:rFonts w:ascii="Times New Roman" w:hAnsi="Times New Roman"/>
-          <w:lang w:val="fr-FR"/>
-        </w:rPr>
-        <w:t>s</w:t>
-      </w:r>
-      <w:r>
-        <w:rPr>
-          <w:rFonts w:ascii="Times New Roman" w:hAnsi="Times New Roman"/>
-          <w:lang w:val="fr-FR"/>
-        </w:rPr>
-        <w:t xml:space="preserve">, tests unitaires, </w:t>
-      </w:r>
-      <w:r>
-        <w:rPr>
-          <w:rFonts w:ascii="Times New Roman" w:hAnsi="Times New Roman"/>
-          <w:lang w:val="fr-FR"/>
-        </w:rPr>
-        <w:t xml:space="preserve">tests d’utilisabilité, </w:t>
-      </w:r>
-      <w:r>
-        <w:rPr>
-          <w:rFonts w:ascii="Times New Roman" w:hAnsi="Times New Roman"/>
-          <w:lang w:val="fr-FR"/>
-        </w:rPr>
-        <w:t>etc.</w:t>
-      </w:r>
-      <w:r>
-        <w:rPr>
-          <w:rFonts w:ascii="Times New Roman" w:hAnsi="Times New Roman"/>
-          <w:lang w:val="fr-CA"/>
-        </w:rPr>
-        <w:t>]</w:t>
+        <w:pStyle w:val="Paragraphedeliste"/>
+        <w:numPr>
+          <w:ilvl w:val="0"/>
+          <w:numId w:val="5"/>
+        </w:numPr>
+        <w:rPr>
+          <w:rFonts w:ascii="Times New Roman" w:hAnsi="Times New Roman"/>
+          <w:lang w:val="fr-CA"/>
+        </w:rPr>
+      </w:pPr>
+      <w:r>
+        <w:rPr>
+          <w:rFonts w:ascii="Times New Roman" w:hAnsi="Times New Roman"/>
+          <w:lang w:val="fr-CA"/>
+        </w:rPr>
+        <w:t xml:space="preserve">Si vous avez choisi la recherche : choisissez </w:t>
       </w:r>
     </w:p>
     <w:p>
       <w:pPr>
-        <w:pStyle w:val="Titre1"/>
-        <w:rPr>
-          <w:rFonts w:ascii="Times New Roman" w:hAnsi="Times New Roman" w:cs="Times New Roman"/>
-        </w:rPr>
-      </w:pPr>
-      <w:r>
-        <w:rPr>
-          <w:rFonts w:ascii="Times New Roman" w:hAnsi="Times New Roman" w:cs="Times New Roman"/>
-        </w:rPr>
-        <w:t>Patrons de conception employés</w:t>
+        <w:pStyle w:val="Paragraphedeliste"/>
+        <w:numPr>
+          <w:ilvl w:val="0"/>
+          <w:numId w:val="5"/>
+        </w:numPr>
+        <w:rPr>
+          <w:rFonts w:ascii="Times New Roman" w:hAnsi="Times New Roman"/>
+          <w:lang w:val="fr-CA"/>
+        </w:rPr>
+      </w:pPr>
+      <w:r>
+        <w:rPr>
+          <w:rFonts w:ascii="Times New Roman" w:hAnsi="Times New Roman"/>
+          <w:lang w:val="fr-CA"/>
+        </w:rPr>
+        <w:t>Si vous avez choisi de louer : inscrivez le nom du film que vous souhaitez louer (ici Intouchable) puis cliquez sur le bouton « louer ». Une fois cela réalisé, la transaction a été faite et vous allez être redirigé vers la page d’accueil qui vous propose les deux opérations possibles.</w:t>
       </w:r>
     </w:p>
     <w:p>
       <w:pPr>
-        <w:rPr>
-          <w:rFonts w:ascii="Times New Roman" w:hAnsi="Times New Roman"/>
-          <w:lang w:val="fr-CA"/>
-        </w:rPr>
-      </w:pPr>
-      <w:r>
-        <w:rPr>
-          <w:rFonts w:ascii="Times New Roman" w:hAnsi="Times New Roman"/>
-          <w:lang w:val="fr-CA"/>
-        </w:rPr>
-        <w:t>[</w:t>
-      </w:r>
-      <w:r>
-        <w:rPr>
-          <w:rFonts w:ascii="Times New Roman" w:hAnsi="Times New Roman"/>
-          <w:lang w:val="fr-CA"/>
-        </w:rPr>
-        <w:t>Décrivez les patrons utilisez lors de la conception de votre application en précisant le rôle de ces patrons</w:t>
-      </w:r>
-      <w:r>
-        <w:rPr>
-          <w:rFonts w:ascii="Times New Roman" w:hAnsi="Times New Roman"/>
-          <w:lang w:val="fr-CA"/>
-        </w:rPr>
-        <w:t>.</w:t>
-      </w:r>
-      <w:r>
-        <w:rPr>
-          <w:rFonts w:ascii="Times New Roman" w:hAnsi="Times New Roman"/>
-          <w:lang w:val="fr-CA"/>
-        </w:rPr>
-        <w:t xml:space="preserve"> Par exemple : patron de façade, courtier BD ou DAO, DTO, etc.</w:t>
-      </w:r>
-      <w:r>
-        <w:rPr>
-          <w:rFonts w:ascii="Times New Roman" w:hAnsi="Times New Roman"/>
-          <w:lang w:val="fr-CA"/>
-        </w:rPr>
-        <w:t>]</w:t>
+        <w:pStyle w:val="Titre1"/>
+        <w:rPr>
+          <w:rFonts w:ascii="Times New Roman" w:hAnsi="Times New Roman" w:cs="Times New Roman"/>
+        </w:rPr>
+      </w:pPr>
+      <w:r>
+        <w:rPr>
+          <w:rFonts w:ascii="Times New Roman" w:hAnsi="Times New Roman" w:cs="Times New Roman"/>
+        </w:rPr>
+        <w:t>S</w:t>
+      </w:r>
+      <w:r>
+        <w:rPr>
+          <w:rFonts w:ascii="Times New Roman" w:hAnsi="Times New Roman" w:cs="Times New Roman"/>
+        </w:rPr>
+        <w:t>tratégie de test</w:t>
       </w:r>
     </w:p>
     <w:p>
       <w:pPr>
-        <w:pStyle w:val="Titre1"/>
-        <w:rPr>
-          <w:rFonts w:ascii="Times New Roman" w:hAnsi="Times New Roman" w:cs="Times New Roman"/>
-        </w:rPr>
-      </w:pPr>
-      <w:r>
-        <w:rPr>
-          <w:rFonts w:ascii="Times New Roman" w:hAnsi="Times New Roman" w:cs="Times New Roman"/>
-        </w:rPr>
-        <w:t>Validation des contraintes</w:t>
+        <w:rPr>
+          <w:rFonts w:ascii="Times New Roman" w:hAnsi="Times New Roman"/>
+          <w:lang w:val="fr-CA"/>
+        </w:rPr>
+      </w:pPr>
+      <w:r>
+        <w:rPr>
+          <w:rFonts w:ascii="Times New Roman" w:hAnsi="Times New Roman"/>
+          <w:lang w:val="fr-CA"/>
+        </w:rPr>
+        <w:t>[</w:t>
+      </w:r>
+      <w:r>
+        <w:rPr>
+          <w:rFonts w:ascii="Times New Roman" w:hAnsi="Times New Roman"/>
+          <w:lang w:val="fr-FR"/>
+        </w:rPr>
+        <w:t>Décrivez la stratégie de test employée pour valider la fonctionnalité et les règles d’affaires de votre application. Par exemple</w:t>
+      </w:r>
+      <w:r>
+        <w:rPr>
+          <w:rFonts w:ascii="Times New Roman" w:hAnsi="Times New Roman"/>
+          <w:lang w:val="fr-FR"/>
+        </w:rPr>
+        <w:t> :</w:t>
+      </w:r>
+      <w:r>
+        <w:rPr>
+          <w:rFonts w:ascii="Times New Roman" w:hAnsi="Times New Roman"/>
+          <w:lang w:val="fr-FR"/>
+        </w:rPr>
+        <w:t xml:space="preserve"> un simulateur de transaction</w:t>
+      </w:r>
+      <w:r>
+        <w:rPr>
+          <w:rFonts w:ascii="Times New Roman" w:hAnsi="Times New Roman"/>
+          <w:lang w:val="fr-FR"/>
+        </w:rPr>
+        <w:t>s</w:t>
+      </w:r>
+      <w:r>
+        <w:rPr>
+          <w:rFonts w:ascii="Times New Roman" w:hAnsi="Times New Roman"/>
+          <w:lang w:val="fr-FR"/>
+        </w:rPr>
+        <w:t xml:space="preserve">, tests unitaires, </w:t>
+      </w:r>
+      <w:r>
+        <w:rPr>
+          <w:rFonts w:ascii="Times New Roman" w:hAnsi="Times New Roman"/>
+          <w:lang w:val="fr-FR"/>
+        </w:rPr>
+        <w:t xml:space="preserve">tests d’utilisabilité, </w:t>
+      </w:r>
+      <w:r>
+        <w:rPr>
+          <w:rFonts w:ascii="Times New Roman" w:hAnsi="Times New Roman"/>
+          <w:lang w:val="fr-FR"/>
+        </w:rPr>
+        <w:t>etc.</w:t>
+      </w:r>
+      <w:r>
+        <w:rPr>
+          <w:rFonts w:ascii="Times New Roman" w:hAnsi="Times New Roman"/>
+          <w:lang w:val="fr-CA"/>
+        </w:rPr>
+        <w:t>]</w:t>
       </w:r>
     </w:p>
     <w:p>
       <w:pPr>
-        <w:rPr>
-          <w:rFonts w:ascii="Times New Roman" w:hAnsi="Times New Roman"/>
-          <w:lang w:val="fr-CA"/>
-        </w:rPr>
-      </w:pPr>
-      <w:r>
-        <w:rPr>
-          <w:rFonts w:ascii="Times New Roman" w:hAnsi="Times New Roman"/>
-          <w:lang w:val="fr-CA"/>
-        </w:rPr>
-        <w:t>[</w:t>
-      </w:r>
-      <w:r>
-        <w:rPr>
-          <w:rFonts w:ascii="Times New Roman" w:hAnsi="Times New Roman"/>
-          <w:lang w:val="fr-CA"/>
-        </w:rPr>
-        <w:t xml:space="preserve">Décrivez la stratégie employée </w:t>
-      </w:r>
-      <w:r>
-        <w:rPr>
-          <w:rFonts w:ascii="Times New Roman" w:hAnsi="Times New Roman"/>
-          <w:b/>
-          <w:lang w:val="fr-CA"/>
-        </w:rPr>
-        <w:t>dans</w:t>
-      </w:r>
-      <w:r>
-        <w:rPr>
-          <w:rFonts w:ascii="Times New Roman" w:hAnsi="Times New Roman"/>
-          <w:b/>
-          <w:lang w:val="fr-CA"/>
-        </w:rPr>
-        <w:t xml:space="preserve"> votre application</w:t>
-      </w:r>
-      <w:r>
-        <w:rPr>
-          <w:rFonts w:ascii="Times New Roman" w:hAnsi="Times New Roman"/>
-          <w:lang w:val="fr-CA"/>
-        </w:rPr>
-        <w:t xml:space="preserve"> pour valider les règles d’affaires</w:t>
-      </w:r>
-      <w:r>
-        <w:rPr>
-          <w:rFonts w:ascii="Times New Roman" w:hAnsi="Times New Roman"/>
-          <w:lang w:val="fr-CA"/>
-        </w:rPr>
-        <w:t>.</w:t>
-      </w:r>
-      <w:r>
-        <w:rPr>
-          <w:rFonts w:ascii="Times New Roman" w:hAnsi="Times New Roman"/>
-          <w:lang w:val="fr-CA"/>
-        </w:rPr>
-        <w:t xml:space="preserve"> Par exemple : validation au niveau des données (TRIGGER) ou validation au niveau de </w:t>
-      </w:r>
-      <w:r>
-        <w:rPr>
-          <w:rFonts w:ascii="Times New Roman" w:hAnsi="Times New Roman"/>
-          <w:lang w:val="fr-CA"/>
-        </w:rPr>
-        <w:t>l’application. Soyez spécifique</w:t>
-      </w:r>
-      <w:r>
-        <w:rPr>
-          <w:rFonts w:ascii="Times New Roman" w:hAnsi="Times New Roman"/>
-          <w:lang w:val="fr-CA"/>
-        </w:rPr>
-        <w:t>.</w:t>
-      </w:r>
-      <w:r>
-        <w:rPr>
-          <w:rFonts w:ascii="Times New Roman" w:hAnsi="Times New Roman"/>
-          <w:lang w:val="fr-CA"/>
-        </w:rPr>
-        <w:t>]</w:t>
+        <w:spacing w:after="120"/>
+        <w:rPr>
+          <w:rFonts w:ascii="Times New Roman" w:hAnsi="Times New Roman"/>
+          <w:lang w:val="fr-CA"/>
+        </w:rPr>
+      </w:pPr>
+      <w:r>
+        <w:rPr>
+          <w:rFonts w:ascii="Times New Roman" w:hAnsi="Times New Roman"/>
+          <w:lang w:val="fr-CA"/>
+        </w:rPr>
+        <w:t xml:space="preserve">Dans un premier temps, nous avons créé différentes « Web Pages » pour tester notre application Web. En effet nous avons utilisé les Servlets Java pour l’interface de notre application. </w:t>
       </w:r>
     </w:p>
     <w:p>
       <w:pPr>
-        <w:pStyle w:val="Titre1"/>
-        <w:rPr>
-          <w:rFonts w:ascii="Times New Roman" w:hAnsi="Times New Roman" w:cs="Times New Roman"/>
-        </w:rPr>
-      </w:pPr>
-      <w:r>
-        <w:rPr>
-          <w:rFonts w:ascii="Times New Roman" w:hAnsi="Times New Roman" w:cs="Times New Roman"/>
-        </w:rPr>
-        <w:t>Validation de l’accès et sécurité du système</w:t>
+        <w:spacing w:after="120"/>
+        <w:rPr>
+          <w:rFonts w:ascii="Times New Roman" w:hAnsi="Times New Roman"/>
+          <w:lang w:val="fr-CA"/>
+        </w:rPr>
+      </w:pPr>
+      <w:r>
+        <w:rPr>
+          <w:rFonts w:ascii="Times New Roman" w:hAnsi="Times New Roman"/>
+          <w:lang w:val="fr-CA"/>
+        </w:rPr>
+        <w:t>En ce qui concerne la base de données, nous avons effectué régulièrement des vérifications directement dans Oracle pour s’assurer que la location s’organisait correctement.</w:t>
       </w:r>
     </w:p>
     <w:p>
       <w:pPr>
-        <w:rPr>
-          <w:rFonts w:ascii="Times New Roman" w:hAnsi="Times New Roman"/>
-          <w:lang w:val="fr-CA"/>
-        </w:rPr>
-      </w:pPr>
-      <w:r>
-        <w:rPr>
-          <w:rFonts w:ascii="Times New Roman" w:hAnsi="Times New Roman"/>
-          <w:lang w:val="fr-CA"/>
-        </w:rPr>
-        <w:t>[</w:t>
-      </w:r>
-      <w:r>
-        <w:rPr>
-          <w:rFonts w:ascii="Times New Roman" w:hAnsi="Times New Roman"/>
-          <w:lang w:val="fr-CA"/>
-        </w:rPr>
-        <w:t>Décrivez</w:t>
-      </w:r>
-      <w:r>
-        <w:rPr>
-          <w:rFonts w:ascii="Times New Roman" w:hAnsi="Times New Roman"/>
-          <w:lang w:val="fr-CA"/>
-        </w:rPr>
-        <w:t xml:space="preserve"> la stratégie employée pour valider l’accès au système et pour </w:t>
-      </w:r>
-      <w:r>
-        <w:rPr>
-          <w:rFonts w:ascii="Times New Roman" w:hAnsi="Times New Roman"/>
-          <w:lang w:val="fr-CA"/>
-        </w:rPr>
-        <w:t xml:space="preserve">assurer </w:t>
-      </w:r>
-      <w:r>
-        <w:rPr>
-          <w:rFonts w:ascii="Times New Roman" w:hAnsi="Times New Roman"/>
-          <w:lang w:val="fr-CA"/>
-        </w:rPr>
-        <w:t xml:space="preserve">la </w:t>
-      </w:r>
-      <w:r>
-        <w:rPr>
-          <w:rFonts w:ascii="Times New Roman" w:hAnsi="Times New Roman"/>
-          <w:lang w:val="fr-CA"/>
-        </w:rPr>
-        <w:t>confidentialité des données</w:t>
-      </w:r>
-      <w:r>
-        <w:rPr>
-          <w:rFonts w:ascii="Times New Roman" w:hAnsi="Times New Roman"/>
-          <w:lang w:val="fr-CA"/>
-        </w:rPr>
-        <w:t>.</w:t>
-      </w:r>
-      <w:r>
-        <w:rPr>
-          <w:rFonts w:ascii="Times New Roman" w:hAnsi="Times New Roman"/>
-          <w:lang w:val="fr-CA"/>
-        </w:rPr>
-        <w:t xml:space="preserve"> Par exemple : accès contrôlé par l’application ou par la BD, encryption des mots de passe, etc.</w:t>
-      </w:r>
-      <w:r>
-        <w:rPr>
-          <w:rFonts w:ascii="Times New Roman" w:hAnsi="Times New Roman"/>
-          <w:lang w:val="fr-CA"/>
-        </w:rPr>
-        <w:t>]</w:t>
+        <w:spacing w:after="120"/>
+        <w:rPr>
+          <w:rFonts w:ascii="Times New Roman" w:hAnsi="Times New Roman"/>
+          <w:lang w:val="fr-CA"/>
+        </w:rPr>
+      </w:pPr>
+      <w:r>
+        <w:rPr>
+          <w:rFonts w:ascii="Times New Roman" w:hAnsi="Times New Roman"/>
+          <w:lang w:val="fr-CA"/>
+        </w:rPr>
+        <w:t>Tous les tests effectués sur l’application ont été fait manuellement, vous trouverez plus de détails concernant ceux-ci dans la partie « 4 Validation des contraintes ».</w:t>
       </w:r>
     </w:p>
     <w:p>
@@ -2389,7 +2319,7 @@
         <w:rPr>
           <w:rFonts w:ascii="Times New Roman" w:hAnsi="Times New Roman" w:cs="Times New Roman"/>
         </w:rPr>
-        <w:t>Modifications au schéma</w:t>
+        <w:t>Patrons de conception employés</w:t>
       </w:r>
     </w:p>
     <w:p>
@@ -2404,35 +2334,28 @@
           <w:rFonts w:ascii="Times New Roman" w:hAnsi="Times New Roman"/>
           <w:lang w:val="fr-CA"/>
         </w:rPr>
-        <w:t xml:space="preserve">[Décrivez brièvement </w:t>
-      </w:r>
-      <w:r>
-        <w:rPr>
-          <w:rFonts w:ascii="Times New Roman" w:hAnsi="Times New Roman"/>
-          <w:lang w:val="fr-CA"/>
-        </w:rPr>
-        <w:t>les</w:t>
-      </w:r>
-      <w:r>
-        <w:rPr>
-          <w:rFonts w:ascii="Times New Roman" w:hAnsi="Times New Roman"/>
-          <w:lang w:val="fr-CA"/>
-        </w:rPr>
-        <w:t xml:space="preserve"> </w:t>
-      </w:r>
-      <w:r>
-        <w:rPr>
-          <w:rFonts w:ascii="Times New Roman" w:hAnsi="Times New Roman"/>
-          <w:lang w:val="fr-CA"/>
-        </w:rPr>
-        <w:t>modifications apportées aux schémas conceptuel et relationnel</w:t>
-      </w:r>
-      <w:r>
-        <w:rPr>
-          <w:rFonts w:ascii="Times New Roman" w:hAnsi="Times New Roman"/>
-          <w:lang w:val="fr-CA"/>
-        </w:rPr>
-        <w:t xml:space="preserve"> faits au laboratoire précédent, et expliquez pourquoi ces changements ont été faits.</w:t>
+        <w:t>[</w:t>
+      </w:r>
+      <w:r>
+        <w:rPr>
+          <w:rFonts w:ascii="Times New Roman" w:hAnsi="Times New Roman"/>
+          <w:lang w:val="fr-CA"/>
+        </w:rPr>
+        <w:t>Décrivez les patrons utilisez lors de la conception de votre application en précisant le rôle de ces patrons</w:t>
+      </w:r>
+      <w:r>
+        <w:rPr>
+          <w:rFonts w:ascii="Times New Roman" w:hAnsi="Times New Roman"/>
+          <w:lang w:val="fr-CA"/>
+        </w:rPr>
+        <w:t>.</w:t>
+      </w:r>
+      <w:r>
+        <w:rPr>
+          <w:rFonts w:ascii="Times New Roman" w:hAnsi="Times New Roman"/>
+          <w:lang w:val="fr-CA"/>
+        </w:rPr>
+        <w:t xml:space="preserve"> Par exemple : patron de façade, courtier BD ou DAO, DTO, etc.</w:t>
       </w:r>
       <w:r>
         <w:rPr>
@@ -2444,73 +2367,139 @@
     </w:p>
     <w:p>
       <w:pPr>
-        <w:pStyle w:val="Titre1"/>
-        <w:rPr>
-          <w:rFonts w:ascii="Times New Roman" w:hAnsi="Times New Roman" w:cs="Times New Roman"/>
-        </w:rPr>
-      </w:pPr>
-      <w:r>
-        <w:rPr>
-          <w:rFonts w:ascii="Times New Roman" w:hAnsi="Times New Roman" w:cs="Times New Roman"/>
-        </w:rPr>
-        <w:t xml:space="preserve">Difficultés rencontrées avec Hibernate </w:t>
+        <w:rPr>
+          <w:rFonts w:ascii="Times New Roman" w:hAnsi="Times New Roman"/>
+          <w:lang w:val="fr-CA"/>
+        </w:rPr>
+      </w:pPr>
+      <w:r>
+        <w:rPr>
+          <w:rFonts w:ascii="Times New Roman" w:hAnsi="Times New Roman"/>
+          <w:lang w:val="fr-CA"/>
+        </w:rPr>
+        <w:t>Nous avons décidé, pour ce TP3, d’utiliser les cour</w:t>
+      </w:r>
+      <w:r>
+        <w:rPr>
+          <w:rFonts w:ascii="Times New Roman" w:hAnsi="Times New Roman"/>
+          <w:lang w:val="fr-CA"/>
+        </w:rPr>
+        <w:t xml:space="preserve">tier BD (vous pouvez les trouver </w:t>
+      </w:r>
+      <w:r>
+        <w:rPr>
+          <w:rFonts w:ascii="Times New Roman" w:hAnsi="Times New Roman"/>
+          <w:lang w:val="fr-CA"/>
+        </w:rPr>
+        <w:t>dans le dossier « src/java/courtier/ »</w:t>
+      </w:r>
+      <w:r>
+        <w:rPr>
+          <w:rFonts w:ascii="Times New Roman" w:hAnsi="Times New Roman"/>
+          <w:lang w:val="fr-CA"/>
+        </w:rPr>
+        <w:t>)</w:t>
+      </w:r>
+      <w:r>
+        <w:rPr>
+          <w:rFonts w:ascii="Times New Roman" w:hAnsi="Times New Roman"/>
+          <w:lang w:val="fr-CA"/>
+        </w:rPr>
+        <w:t>.</w:t>
       </w:r>
     </w:p>
     <w:p>
       <w:pPr>
-        <w:rPr>
-          <w:rFonts w:ascii="Times New Roman" w:hAnsi="Times New Roman"/>
-          <w:lang w:val="fr-CA"/>
-        </w:rPr>
-      </w:pPr>
-      <w:r>
-        <w:rPr>
-          <w:rFonts w:ascii="Times New Roman" w:hAnsi="Times New Roman"/>
-          <w:lang w:val="fr-CA"/>
-        </w:rPr>
-        <w:t xml:space="preserve">[Décrivez </w:t>
-      </w:r>
-      <w:r>
-        <w:rPr>
-          <w:rFonts w:ascii="Times New Roman" w:hAnsi="Times New Roman"/>
-          <w:lang w:val="fr-CA"/>
-        </w:rPr>
-        <w:t xml:space="preserve">brièvement </w:t>
-      </w:r>
-      <w:r>
-        <w:rPr>
-          <w:rFonts w:ascii="Times New Roman" w:hAnsi="Times New Roman"/>
-          <w:lang w:val="fr-CA"/>
-        </w:rPr>
-        <w:t>les difficultés rencontrées lors du mappage de votre modèle objet au schéma de la BD avec Hibernate.</w:t>
-      </w:r>
-      <w:r>
-        <w:rPr>
-          <w:rFonts w:ascii="Times New Roman" w:hAnsi="Times New Roman"/>
-          <w:lang w:val="fr-CA"/>
-        </w:rPr>
-        <w:t xml:space="preserve"> Par exemple, stratégie de spécialisation non-conforme, clés à plusieurs colonnes, etc.</w:t>
-      </w:r>
-      <w:r>
-        <w:rPr>
-          <w:rFonts w:ascii="Times New Roman" w:hAnsi="Times New Roman"/>
-          <w:lang w:val="fr-CA"/>
-        </w:rPr>
-        <w:t>]</w:t>
+        <w:pStyle w:val="Titre1"/>
+        <w:rPr>
+          <w:rFonts w:ascii="Times New Roman" w:hAnsi="Times New Roman" w:cs="Times New Roman"/>
+        </w:rPr>
+      </w:pPr>
+      <w:r>
+        <w:rPr>
+          <w:rFonts w:ascii="Times New Roman" w:hAnsi="Times New Roman" w:cs="Times New Roman"/>
+        </w:rPr>
+        <w:t>Validation des contraintes</w:t>
       </w:r>
     </w:p>
     <w:p>
       <w:pPr>
-        <w:pStyle w:val="Titre1"/>
-        <w:rPr>
-          <w:rFonts w:ascii="Times New Roman" w:hAnsi="Times New Roman" w:cs="Times New Roman"/>
-        </w:rPr>
-      </w:pPr>
-      <w:r>
-        <w:rPr>
-          <w:rFonts w:ascii="Times New Roman" w:hAnsi="Times New Roman" w:cs="Times New Roman"/>
-        </w:rPr>
-        <w:t>Code de mappages Hibernate pour les films, acteurs et réalisateurs</w:t>
+        <w:rPr>
+          <w:rFonts w:ascii="Times New Roman" w:hAnsi="Times New Roman"/>
+          <w:lang w:val="fr-CA"/>
+        </w:rPr>
+      </w:pPr>
+      <w:r>
+        <w:rPr>
+          <w:rFonts w:ascii="Times New Roman" w:hAnsi="Times New Roman"/>
+          <w:lang w:val="fr-CA"/>
+        </w:rPr>
+        <w:t>[</w:t>
+      </w:r>
+      <w:r>
+        <w:rPr>
+          <w:rFonts w:ascii="Times New Roman" w:hAnsi="Times New Roman"/>
+          <w:lang w:val="fr-CA"/>
+        </w:rPr>
+        <w:t xml:space="preserve">Décrivez la stratégie employée </w:t>
+      </w:r>
+      <w:r>
+        <w:rPr>
+          <w:rFonts w:ascii="Times New Roman" w:hAnsi="Times New Roman"/>
+          <w:b/>
+          <w:lang w:val="fr-CA"/>
+        </w:rPr>
+        <w:t>dans</w:t>
+      </w:r>
+      <w:r>
+        <w:rPr>
+          <w:rFonts w:ascii="Times New Roman" w:hAnsi="Times New Roman"/>
+          <w:b/>
+          <w:lang w:val="fr-CA"/>
+        </w:rPr>
+        <w:t xml:space="preserve"> votre application</w:t>
+      </w:r>
+      <w:r>
+        <w:rPr>
+          <w:rFonts w:ascii="Times New Roman" w:hAnsi="Times New Roman"/>
+          <w:lang w:val="fr-CA"/>
+        </w:rPr>
+        <w:t xml:space="preserve"> pour valider les règles d’affaires</w:t>
+      </w:r>
+      <w:r>
+        <w:rPr>
+          <w:rFonts w:ascii="Times New Roman" w:hAnsi="Times New Roman"/>
+          <w:lang w:val="fr-CA"/>
+        </w:rPr>
+        <w:t>.</w:t>
+      </w:r>
+      <w:r>
+        <w:rPr>
+          <w:rFonts w:ascii="Times New Roman" w:hAnsi="Times New Roman"/>
+          <w:lang w:val="fr-CA"/>
+        </w:rPr>
+        <w:t xml:space="preserve"> Par exemple : validation au niveau des données (TRIGGER) ou validation au niveau de </w:t>
+      </w:r>
+      <w:r>
+        <w:rPr>
+          <w:rFonts w:ascii="Times New Roman" w:hAnsi="Times New Roman"/>
+          <w:lang w:val="fr-CA"/>
+        </w:rPr>
+        <w:t>l’application. Soyez spécifique</w:t>
+      </w:r>
+      <w:r>
+        <w:rPr>
+          <w:rFonts w:ascii="Times New Roman" w:hAnsi="Times New Roman"/>
+          <w:lang w:val="fr-CA"/>
+        </w:rPr>
+        <w:t>.</w:t>
+      </w:r>
+      <w:r>
+        <w:rPr>
+          <w:rFonts w:ascii="Times New Roman" w:hAnsi="Times New Roman"/>
+          <w:lang w:val="fr-CA"/>
+        </w:rPr>
+        <w:t>]</w:t>
       </w:r>
     </w:p>
     <w:p>
@@ -2525,28 +2514,78 @@
           <w:rFonts w:ascii="Times New Roman" w:hAnsi="Times New Roman"/>
           <w:lang w:val="fr-CA"/>
         </w:rPr>
-        <w:t>[Donnez le code XML des fichiers Hibernate servant à mapper les classes modélisant les films, les acteurs, les réalisateurs ainsi que leurs relations.</w:t>
-      </w:r>
-      <w:r>
-        <w:rPr>
-          <w:rFonts w:ascii="Times New Roman" w:hAnsi="Times New Roman"/>
-          <w:lang w:val="fr-CA"/>
-        </w:rPr>
-        <w:t>]</w:t>
+        <w:t xml:space="preserve">Nous avons effectué différents tests sur l’application pour </w:t>
+      </w:r>
+      <w:r>
+        <w:rPr>
+          <w:rFonts w:ascii="Times New Roman" w:hAnsi="Times New Roman"/>
+          <w:lang w:val="fr-CA"/>
+        </w:rPr>
+        <w:t>que les règles d’affaires soient valides. Tout d’abord, nous avons créé un client qui avait le forfait « Intermédiaire » directement dans un fichier sql. Nous avons ensuite décidé de louer plus de cinq films pour savoir comment l’application réagissait</w:t>
+      </w:r>
+      <w:r>
+        <w:rPr>
+          <w:rFonts w:ascii="Times New Roman" w:hAnsi="Times New Roman"/>
+          <w:lang w:val="fr-CA"/>
+        </w:rPr>
+        <w:t xml:space="preserve"> : une erreur est donc survenue </w:t>
+      </w:r>
+      <w:r>
+        <w:rPr>
+          <w:rFonts w:ascii="Times New Roman" w:hAnsi="Times New Roman"/>
+          <w:lang w:val="fr-CA"/>
+        </w:rPr>
+        <w:t xml:space="preserve">sur la sixième location </w:t>
+      </w:r>
+      <w:r>
+        <w:rPr>
+          <w:rFonts w:ascii="Times New Roman" w:hAnsi="Times New Roman"/>
+          <w:lang w:val="fr-CA"/>
+        </w:rPr>
+        <w:t>et la transaction ne sait pas faite (cela a donc été une réussite dès le premier test).</w:t>
       </w:r>
     </w:p>
     <w:p>
       <w:pPr>
-        <w:pStyle w:val="Titre1"/>
-        <w:rPr>
-          <w:rFonts w:ascii="Times New Roman" w:hAnsi="Times New Roman" w:cs="Times New Roman"/>
-        </w:rPr>
-      </w:pPr>
-      <w:r>
-        <w:rPr>
-          <w:rFonts w:ascii="Times New Roman" w:hAnsi="Times New Roman" w:cs="Times New Roman"/>
-        </w:rPr>
-        <w:t>Planification des tâches</w:t>
+        <w:rPr>
+          <w:rFonts w:ascii="Times New Roman" w:hAnsi="Times New Roman"/>
+          <w:lang w:val="fr-CA"/>
+        </w:rPr>
+      </w:pPr>
+      <w:r>
+        <w:rPr>
+          <w:rFonts w:ascii="Times New Roman" w:hAnsi="Times New Roman"/>
+          <w:lang w:val="fr-CA"/>
+        </w:rPr>
+        <w:t xml:space="preserve">Ensuite, nous avons voulu tester le nombre de copie de film et lorsque nous essayons de loué un film qui n’avait plus de copie, </w:t>
+      </w:r>
+      <w:r>
+        <w:rPr>
+          <w:rFonts w:ascii="Times New Roman" w:hAnsi="Times New Roman"/>
+          <w:lang w:val="fr-CA"/>
+        </w:rPr>
+        <w:t>il n’y avait aucune réaction du côté de l’interface Web mais la transaction ne sait pas fait</w:t>
+      </w:r>
+      <w:r>
+        <w:rPr>
+          <w:rFonts w:ascii="Times New Roman" w:hAnsi="Times New Roman"/>
+          <w:lang w:val="fr-CA"/>
+        </w:rPr>
+        <w:t>e du côté de la base de données (le trigger fonctionnait correctement cependant il fallait prévenir le client que le film n’était plus disponible</w:t>
+      </w:r>
+      <w:r>
+        <w:rPr>
+          <w:rFonts w:ascii="Times New Roman" w:hAnsi="Times New Roman"/>
+          <w:lang w:val="fr-CA"/>
+        </w:rPr>
+        <w:t>)</w:t>
+      </w:r>
+      <w:r>
+        <w:rPr>
+          <w:rFonts w:ascii="Times New Roman" w:hAnsi="Times New Roman"/>
+          <w:lang w:val="fr-CA"/>
+        </w:rPr>
+        <w:t>.</w:t>
       </w:r>
     </w:p>
     <w:p>
@@ -2561,70 +2600,8 @@
           <w:rFonts w:ascii="Times New Roman" w:hAnsi="Times New Roman"/>
           <w:lang w:val="fr-CA"/>
         </w:rPr>
-        <w:t>[</w:t>
-      </w:r>
-      <w:r>
-        <w:rPr>
-          <w:rFonts w:ascii="Times New Roman" w:hAnsi="Times New Roman"/>
-          <w:lang w:val="fr-CA"/>
-        </w:rPr>
-        <w:t xml:space="preserve">Décrivez brièvement comment le travail a été divisé </w:t>
-      </w:r>
-      <w:r>
-        <w:rPr>
-          <w:rFonts w:ascii="Times New Roman" w:hAnsi="Times New Roman"/>
-          <w:lang w:val="fr-CA"/>
-        </w:rPr>
-        <w:t>dans votre équipe</w:t>
-      </w:r>
-      <w:r>
-        <w:rPr>
-          <w:rFonts w:ascii="Times New Roman" w:hAnsi="Times New Roman"/>
-          <w:lang w:val="fr-CA"/>
-        </w:rPr>
-        <w:t xml:space="preserve">. </w:t>
-      </w:r>
-      <w:r>
-        <w:rPr>
-          <w:rFonts w:ascii="Times New Roman" w:hAnsi="Times New Roman"/>
-          <w:lang w:val="fr-CA"/>
-        </w:rPr>
-        <w:t>Estimez, pour chaque tâche</w:t>
-      </w:r>
-      <w:r>
-        <w:rPr>
-          <w:rFonts w:ascii="Times New Roman" w:hAnsi="Times New Roman"/>
-          <w:lang w:val="fr-CA"/>
-        </w:rPr>
-        <w:t xml:space="preserve"> de l’énoncé</w:t>
-      </w:r>
-      <w:r>
-        <w:rPr>
-          <w:rFonts w:ascii="Times New Roman" w:hAnsi="Times New Roman"/>
-          <w:lang w:val="fr-CA"/>
-        </w:rPr>
-        <w:t xml:space="preserve">, </w:t>
-      </w:r>
-      <w:r>
-        <w:rPr>
-          <w:rFonts w:ascii="Times New Roman" w:hAnsi="Times New Roman"/>
-          <w:lang w:val="fr-CA"/>
-        </w:rPr>
-        <w:t>le pourcentage</w:t>
-      </w:r>
-      <w:r>
-        <w:rPr>
-          <w:rFonts w:ascii="Times New Roman" w:hAnsi="Times New Roman"/>
-          <w:lang w:val="fr-CA"/>
-        </w:rPr>
-        <w:t xml:space="preserve"> du travail effectué par chacun des membres de votre équipe.</w:t>
-      </w:r>
-      <w:r>
-        <w:rPr>
-          <w:rFonts w:ascii="Times New Roman" w:hAnsi="Times New Roman"/>
-          <w:lang w:val="fr-CA"/>
-        </w:rPr>
-        <w:t>]</w:t>
+        <w:lastRenderedPageBreak/>
+        <w:t>Pour finir, nous avons décidé exceptionnellement pour ce TP qu’un employé pouvait également se connecter sur l’interface client (cependant, il doit utiliser son matricule pour le bon fonctionnement de l’application). Comme les trois cas d’utilisations ne précisaient pas ce que l’employé pouvait faire, nous avons donc décidé de donner les mêmes fonctionnalités que celles des clients.</w:t>
       </w:r>
     </w:p>
     <w:p>
@@ -2638,19 +2615,7 @@
         <w:rPr>
           <w:rFonts w:ascii="Times New Roman" w:hAnsi="Times New Roman" w:cs="Times New Roman"/>
         </w:rPr>
-        <w:t xml:space="preserve">Question </w:t>
-      </w:r>
-      <w:r>
-        <w:rPr>
-          <w:rFonts w:ascii="Times New Roman" w:hAnsi="Times New Roman" w:cs="Times New Roman"/>
-        </w:rPr>
-        <w:t xml:space="preserve">théorique </w:t>
-      </w:r>
-      <w:r>
-        <w:rPr>
-          <w:rFonts w:ascii="Times New Roman" w:hAnsi="Times New Roman" w:cs="Times New Roman"/>
-        </w:rPr>
-        <w:t>1</w:t>
+        <w:t>Validation de l’accès et sécurité du système</w:t>
       </w:r>
     </w:p>
     <w:p>
@@ -2672,56 +2637,49 @@
           <w:rFonts w:ascii="Times New Roman" w:hAnsi="Times New Roman"/>
           <w:lang w:val="fr-CA"/>
         </w:rPr>
-        <w:t>Donnez deux avantages d’utiliser un framework ORM comme Hibernate</w:t>
-      </w:r>
-      <w:r>
-        <w:rPr>
-          <w:rFonts w:ascii="Times New Roman" w:hAnsi="Times New Roman"/>
-          <w:lang w:val="fr-CA"/>
-        </w:rPr>
-        <w:t xml:space="preserve"> et précisez dans quel</w:t>
-      </w:r>
-      <w:r>
-        <w:rPr>
-          <w:rFonts w:ascii="Times New Roman" w:hAnsi="Times New Roman"/>
-          <w:lang w:val="fr-CA"/>
-        </w:rPr>
-        <w:t>(s)</w:t>
-      </w:r>
-      <w:r>
-        <w:rPr>
-          <w:rFonts w:ascii="Times New Roman" w:hAnsi="Times New Roman"/>
-          <w:lang w:val="fr-CA"/>
-        </w:rPr>
-        <w:t xml:space="preserve"> contexte</w:t>
-      </w:r>
-      <w:r>
-        <w:rPr>
-          <w:rFonts w:ascii="Times New Roman" w:hAnsi="Times New Roman"/>
-          <w:lang w:val="fr-CA"/>
-        </w:rPr>
-        <w:t>(s)</w:t>
-      </w:r>
-      <w:r>
-        <w:rPr>
-          <w:rFonts w:ascii="Times New Roman" w:hAnsi="Times New Roman"/>
-          <w:lang w:val="fr-CA"/>
-        </w:rPr>
-        <w:t xml:space="preserve"> ceux-ci NE </w:t>
-      </w:r>
-      <w:r>
-        <w:rPr>
-          <w:rFonts w:ascii="Times New Roman" w:hAnsi="Times New Roman"/>
-          <w:lang w:val="fr-CA"/>
-        </w:rPr>
-        <w:t>SONT</w:t>
-      </w:r>
-      <w:r>
-        <w:rPr>
-          <w:rFonts w:ascii="Times New Roman" w:hAnsi="Times New Roman"/>
-          <w:lang w:val="fr-CA"/>
-        </w:rPr>
-        <w:t xml:space="preserve"> PAS utiles.</w:t>
+        <w:t>Décrivez</w:t>
+      </w:r>
+      <w:r>
+        <w:rPr>
+          <w:rFonts w:ascii="Times New Roman" w:hAnsi="Times New Roman"/>
+          <w:lang w:val="fr-CA"/>
+        </w:rPr>
+        <w:t xml:space="preserve"> la stratégie employée pour valider l’accès au système et pour </w:t>
+      </w:r>
+      <w:r>
+        <w:rPr>
+          <w:rFonts w:ascii="Times New Roman" w:hAnsi="Times New Roman"/>
+          <w:lang w:val="fr-CA"/>
+        </w:rPr>
+        <w:t xml:space="preserve">assurer </w:t>
+      </w:r>
+      <w:r>
+        <w:rPr>
+          <w:rFonts w:ascii="Times New Roman" w:hAnsi="Times New Roman"/>
+          <w:lang w:val="fr-CA"/>
+        </w:rPr>
+        <w:t xml:space="preserve">la </w:t>
+      </w:r>
+      <w:r>
+        <w:rPr>
+          <w:rFonts w:ascii="Times New Roman" w:hAnsi="Times New Roman"/>
+          <w:lang w:val="fr-CA"/>
+        </w:rPr>
+        <w:t>confidentialité des données</w:t>
+      </w:r>
+      <w:r>
+        <w:rPr>
+          <w:rFonts w:ascii="Times New Roman" w:hAnsi="Times New Roman"/>
+          <w:lang w:val="fr-CA"/>
+        </w:rPr>
+        <w:t>.</w:t>
+      </w:r>
+      <w:r>
+        <w:rPr>
+          <w:rFonts w:ascii="Times New Roman" w:hAnsi="Times New Roman"/>
+          <w:lang w:val="fr-CA"/>
+        </w:rPr>
+        <w:t xml:space="preserve"> Par exemple : accès contrôlé par l’application ou par la BD, encryption des mots de passe, etc.</w:t>
       </w:r>
       <w:r>
         <w:rPr>
@@ -2742,8 +2700,7 @@
         <w:rPr>
           <w:rFonts w:ascii="Times New Roman" w:hAnsi="Times New Roman" w:cs="Times New Roman"/>
         </w:rPr>
-        <w:lastRenderedPageBreak/>
-        <w:t>Question théorique 2</w:t>
+        <w:t>Modifications au schéma</w:t>
       </w:r>
     </w:p>
     <w:p>
@@ -2758,6 +2715,230 @@
           <w:rFonts w:ascii="Times New Roman" w:hAnsi="Times New Roman"/>
           <w:lang w:val="fr-CA"/>
         </w:rPr>
+        <w:t xml:space="preserve">[Décrivez brièvement </w:t>
+      </w:r>
+      <w:r>
+        <w:rPr>
+          <w:rFonts w:ascii="Times New Roman" w:hAnsi="Times New Roman"/>
+          <w:lang w:val="fr-CA"/>
+        </w:rPr>
+        <w:t>les</w:t>
+      </w:r>
+      <w:r>
+        <w:rPr>
+          <w:rFonts w:ascii="Times New Roman" w:hAnsi="Times New Roman"/>
+          <w:lang w:val="fr-CA"/>
+        </w:rPr>
+        <w:t xml:space="preserve"> </w:t>
+      </w:r>
+      <w:r>
+        <w:rPr>
+          <w:rFonts w:ascii="Times New Roman" w:hAnsi="Times New Roman"/>
+          <w:lang w:val="fr-CA"/>
+        </w:rPr>
+        <w:t>modifications apportées aux schémas conceptuel et relationnel</w:t>
+      </w:r>
+      <w:r>
+        <w:rPr>
+          <w:rFonts w:ascii="Times New Roman" w:hAnsi="Times New Roman"/>
+          <w:lang w:val="fr-CA"/>
+        </w:rPr>
+        <w:t xml:space="preserve"> faits au laboratoire précédent, et expliquez pourquoi ces changements ont été faits.</w:t>
+      </w:r>
+      <w:r>
+        <w:rPr>
+          <w:rFonts w:ascii="Times New Roman" w:hAnsi="Times New Roman"/>
+          <w:lang w:val="fr-CA"/>
+        </w:rPr>
+        <w:t>]</w:t>
+      </w:r>
+    </w:p>
+    <w:p>
+      <w:pPr>
+        <w:rPr>
+          <w:rFonts w:ascii="Times New Roman" w:hAnsi="Times New Roman"/>
+          <w:lang w:val="fr-CA"/>
+        </w:rPr>
+      </w:pPr>
+      <w:r>
+        <w:rPr>
+          <w:rFonts w:ascii="Times New Roman" w:hAnsi="Times New Roman"/>
+          <w:lang w:val="fr-CA"/>
+        </w:rPr>
+        <w:t>Pour simplifier le système de location de film, nous avons décidé de rajouter la classe « FilmCopie », qui permet donc d’avoir un identifiant de copie avec un identifiant de film qui lui correspond.</w:t>
+      </w:r>
+    </w:p>
+    <w:p>
+      <w:pPr>
+        <w:rPr>
+          <w:rFonts w:ascii="Times New Roman" w:hAnsi="Times New Roman"/>
+          <w:lang w:val="fr-CA"/>
+        </w:rPr>
+      </w:pPr>
+      <w:r>
+        <w:rPr>
+          <w:rFonts w:ascii="Times New Roman" w:hAnsi="Times New Roman"/>
+          <w:lang w:val="fr-CA"/>
+        </w:rPr>
+        <w:t>Pour le reste du schéma, rien n’a changé.</w:t>
+      </w:r>
+    </w:p>
+    <w:p>
+      <w:pPr>
+        <w:pStyle w:val="Titre1"/>
+        <w:rPr>
+          <w:rFonts w:ascii="Times New Roman" w:hAnsi="Times New Roman" w:cs="Times New Roman"/>
+        </w:rPr>
+      </w:pPr>
+      <w:r>
+        <w:rPr>
+          <w:rFonts w:ascii="Times New Roman" w:hAnsi="Times New Roman" w:cs="Times New Roman"/>
+        </w:rPr>
+        <w:t xml:space="preserve">Difficultés rencontrées avec Hibernate </w:t>
+      </w:r>
+    </w:p>
+    <w:p>
+      <w:pPr>
+        <w:rPr>
+          <w:rFonts w:ascii="Times New Roman" w:hAnsi="Times New Roman"/>
+          <w:lang w:val="fr-CA"/>
+        </w:rPr>
+      </w:pPr>
+      <w:r>
+        <w:rPr>
+          <w:rFonts w:ascii="Times New Roman" w:hAnsi="Times New Roman"/>
+          <w:lang w:val="fr-CA"/>
+        </w:rPr>
+        <w:t xml:space="preserve">[Décrivez </w:t>
+      </w:r>
+      <w:r>
+        <w:rPr>
+          <w:rFonts w:ascii="Times New Roman" w:hAnsi="Times New Roman"/>
+          <w:lang w:val="fr-CA"/>
+        </w:rPr>
+        <w:t xml:space="preserve">brièvement </w:t>
+      </w:r>
+      <w:r>
+        <w:rPr>
+          <w:rFonts w:ascii="Times New Roman" w:hAnsi="Times New Roman"/>
+          <w:lang w:val="fr-CA"/>
+        </w:rPr>
+        <w:t>les difficultés rencontrées lors du mappage de votre modèle objet au schéma de la BD avec Hibernate.</w:t>
+      </w:r>
+      <w:r>
+        <w:rPr>
+          <w:rFonts w:ascii="Times New Roman" w:hAnsi="Times New Roman"/>
+          <w:lang w:val="fr-CA"/>
+        </w:rPr>
+        <w:t xml:space="preserve"> Par exemple, stratégie de spécialisation non-conforme, clés à plusieurs colonnes, etc.</w:t>
+      </w:r>
+      <w:r>
+        <w:rPr>
+          <w:rFonts w:ascii="Times New Roman" w:hAnsi="Times New Roman"/>
+          <w:lang w:val="fr-CA"/>
+        </w:rPr>
+        <w:t>]</w:t>
+      </w:r>
+    </w:p>
+    <w:p>
+      <w:pPr>
+        <w:rPr>
+          <w:rFonts w:ascii="Times New Roman" w:hAnsi="Times New Roman"/>
+          <w:lang w:val="fr-CA"/>
+        </w:rPr>
+      </w:pPr>
+      <w:r>
+        <w:rPr>
+          <w:rFonts w:ascii="Times New Roman" w:hAnsi="Times New Roman"/>
+          <w:lang w:val="fr-CA"/>
+        </w:rPr>
+        <w:t>Nous avons réussi à mapper notre modèle automatiquement, la seule difficulté que nous avons rencontrée était la disparition de certains fichiers lors de la création du « POJOS ». En effet, lorsque nous avons essayé de créer celui-ci, i</w:t>
+      </w:r>
+      <w:r>
+        <w:rPr>
+          <w:rFonts w:ascii="Times New Roman" w:hAnsi="Times New Roman"/>
+          <w:lang w:val="fr-CA"/>
+        </w:rPr>
+        <w:t>l nous été impossible d’insérer le fichier « Hibernate Reverse Engineering Wizard » car il était introuvable. Après plusieurs heures de recherche, nous avons décidé de recréer le projet au complet et le problème avait disparu.</w:t>
+      </w:r>
+    </w:p>
+    <w:p>
+      <w:pPr>
+        <w:pStyle w:val="Titre1"/>
+        <w:rPr>
+          <w:rFonts w:ascii="Times New Roman" w:hAnsi="Times New Roman" w:cs="Times New Roman"/>
+        </w:rPr>
+      </w:pPr>
+      <w:r>
+        <w:rPr>
+          <w:rFonts w:ascii="Times New Roman" w:hAnsi="Times New Roman" w:cs="Times New Roman"/>
+        </w:rPr>
+        <w:t>Code de mappages Hibernate pour les films, acteurs et réalisateurs</w:t>
+      </w:r>
+    </w:p>
+    <w:p>
+      <w:pPr>
+        <w:rPr>
+          <w:rFonts w:ascii="Times New Roman" w:hAnsi="Times New Roman"/>
+          <w:lang w:val="fr-CA"/>
+        </w:rPr>
+      </w:pPr>
+      <w:r>
+        <w:rPr>
+          <w:rFonts w:ascii="Times New Roman" w:hAnsi="Times New Roman"/>
+          <w:lang w:val="fr-CA"/>
+        </w:rPr>
+        <w:t>[Donnez le code XML des fichiers Hibernate servant à mapper les classes modélisant les films, les acteurs, les réalisateurs ainsi que leurs relations.</w:t>
+      </w:r>
+      <w:r>
+        <w:rPr>
+          <w:rFonts w:ascii="Times New Roman" w:hAnsi="Times New Roman"/>
+          <w:lang w:val="fr-CA"/>
+        </w:rPr>
+        <w:t>]</w:t>
+      </w:r>
+    </w:p>
+    <w:p>
+      <w:pPr>
+        <w:rPr>
+          <w:rFonts w:ascii="Times New Roman" w:hAnsi="Times New Roman"/>
+          <w:lang w:val="fr-CA"/>
+        </w:rPr>
+      </w:pPr>
+      <w:r>
+        <w:rPr>
+          <w:rFonts w:ascii="Times New Roman" w:hAnsi="Times New Roman"/>
+          <w:lang w:val="fr-CA"/>
+        </w:rPr>
+        <w:t>Le code de mappages Hibernate pour les films, acteurs et réalisateurs (ainsi que toute les autres classes) se trouve dans le dossier « src/java/MovieRental ».</w:t>
+      </w:r>
+    </w:p>
+    <w:p>
+      <w:pPr>
+        <w:pStyle w:val="Titre1"/>
+        <w:rPr>
+          <w:rFonts w:ascii="Times New Roman" w:hAnsi="Times New Roman" w:cs="Times New Roman"/>
+        </w:rPr>
+      </w:pPr>
+      <w:r>
+        <w:rPr>
+          <w:rFonts w:ascii="Times New Roman" w:hAnsi="Times New Roman" w:cs="Times New Roman"/>
+        </w:rPr>
+        <w:t>Planification des tâches</w:t>
+      </w:r>
+    </w:p>
+    <w:p>
+      <w:pPr>
+        <w:rPr>
+          <w:rFonts w:ascii="Times New Roman" w:hAnsi="Times New Roman"/>
+          <w:lang w:val="fr-CA"/>
+        </w:rPr>
+      </w:pPr>
+      <w:r>
+        <w:rPr>
+          <w:rFonts w:ascii="Times New Roman" w:hAnsi="Times New Roman"/>
+          <w:lang w:val="fr-CA"/>
+        </w:rPr>
         <w:t>[</w:t>
       </w:r>
       <w:r>
@@ -2765,6 +2946,337 @@
           <w:rFonts w:ascii="Times New Roman" w:hAnsi="Times New Roman"/>
           <w:lang w:val="fr-CA"/>
         </w:rPr>
+        <w:t xml:space="preserve">Décrivez brièvement comment le travail a été divisé </w:t>
+      </w:r>
+      <w:r>
+        <w:rPr>
+          <w:rFonts w:ascii="Times New Roman" w:hAnsi="Times New Roman"/>
+          <w:lang w:val="fr-CA"/>
+        </w:rPr>
+        <w:t>dans votre équipe</w:t>
+      </w:r>
+      <w:r>
+        <w:rPr>
+          <w:rFonts w:ascii="Times New Roman" w:hAnsi="Times New Roman"/>
+          <w:lang w:val="fr-CA"/>
+        </w:rPr>
+        <w:t xml:space="preserve">. </w:t>
+      </w:r>
+      <w:r>
+        <w:rPr>
+          <w:rFonts w:ascii="Times New Roman" w:hAnsi="Times New Roman"/>
+          <w:lang w:val="fr-CA"/>
+        </w:rPr>
+        <w:t>Estimez, pour chaque tâche</w:t>
+      </w:r>
+      <w:r>
+        <w:rPr>
+          <w:rFonts w:ascii="Times New Roman" w:hAnsi="Times New Roman"/>
+          <w:lang w:val="fr-CA"/>
+        </w:rPr>
+        <w:t xml:space="preserve"> de l’énoncé</w:t>
+      </w:r>
+      <w:r>
+        <w:rPr>
+          <w:rFonts w:ascii="Times New Roman" w:hAnsi="Times New Roman"/>
+          <w:lang w:val="fr-CA"/>
+        </w:rPr>
+        <w:t xml:space="preserve">, </w:t>
+      </w:r>
+      <w:r>
+        <w:rPr>
+          <w:rFonts w:ascii="Times New Roman" w:hAnsi="Times New Roman"/>
+          <w:lang w:val="fr-CA"/>
+        </w:rPr>
+        <w:t>le pourcentage</w:t>
+      </w:r>
+      <w:r>
+        <w:rPr>
+          <w:rFonts w:ascii="Times New Roman" w:hAnsi="Times New Roman"/>
+          <w:lang w:val="fr-CA"/>
+        </w:rPr>
+        <w:t xml:space="preserve"> du travail effectué par chacun des membres de votre équipe.</w:t>
+      </w:r>
+      <w:r>
+        <w:rPr>
+          <w:rFonts w:ascii="Times New Roman" w:hAnsi="Times New Roman"/>
+          <w:lang w:val="fr-CA"/>
+        </w:rPr>
+        <w:t>]</w:t>
+      </w:r>
+    </w:p>
+    <w:p>
+      <w:pPr>
+        <w:pStyle w:val="Titre1"/>
+        <w:rPr>
+          <w:rFonts w:ascii="Times New Roman" w:hAnsi="Times New Roman" w:cs="Times New Roman"/>
+        </w:rPr>
+      </w:pPr>
+      <w:r>
+        <w:rPr>
+          <w:rFonts w:ascii="Times New Roman" w:hAnsi="Times New Roman" w:cs="Times New Roman"/>
+        </w:rPr>
+        <w:t xml:space="preserve">Question </w:t>
+      </w:r>
+      <w:r>
+        <w:rPr>
+          <w:rFonts w:ascii="Times New Roman" w:hAnsi="Times New Roman" w:cs="Times New Roman"/>
+        </w:rPr>
+        <w:t xml:space="preserve">théorique </w:t>
+      </w:r>
+      <w:r>
+        <w:rPr>
+          <w:rFonts w:ascii="Times New Roman" w:hAnsi="Times New Roman" w:cs="Times New Roman"/>
+        </w:rPr>
+        <w:t>1</w:t>
+      </w:r>
+    </w:p>
+    <w:p>
+      <w:pPr>
+        <w:rPr>
+          <w:rFonts w:ascii="Times New Roman" w:hAnsi="Times New Roman"/>
+          <w:lang w:val="fr-CA"/>
+        </w:rPr>
+      </w:pPr>
+      <w:r>
+        <w:rPr>
+          <w:rFonts w:ascii="Times New Roman" w:hAnsi="Times New Roman"/>
+          <w:lang w:val="fr-CA"/>
+        </w:rPr>
+        <w:t>[</w:t>
+      </w:r>
+      <w:r>
+        <w:rPr>
+          <w:rFonts w:ascii="Times New Roman" w:hAnsi="Times New Roman"/>
+          <w:lang w:val="fr-CA"/>
+        </w:rPr>
+        <w:t>Donnez deux avantages d’utiliser un framework ORM comme Hibernate</w:t>
+      </w:r>
+      <w:r>
+        <w:rPr>
+          <w:rFonts w:ascii="Times New Roman" w:hAnsi="Times New Roman"/>
+          <w:lang w:val="fr-CA"/>
+        </w:rPr>
+        <w:t xml:space="preserve"> et précisez dans quel</w:t>
+      </w:r>
+      <w:r>
+        <w:rPr>
+          <w:rFonts w:ascii="Times New Roman" w:hAnsi="Times New Roman"/>
+          <w:lang w:val="fr-CA"/>
+        </w:rPr>
+        <w:t>(s)</w:t>
+      </w:r>
+      <w:r>
+        <w:rPr>
+          <w:rFonts w:ascii="Times New Roman" w:hAnsi="Times New Roman"/>
+          <w:lang w:val="fr-CA"/>
+        </w:rPr>
+        <w:t xml:space="preserve"> contexte</w:t>
+      </w:r>
+      <w:r>
+        <w:rPr>
+          <w:rFonts w:ascii="Times New Roman" w:hAnsi="Times New Roman"/>
+          <w:lang w:val="fr-CA"/>
+        </w:rPr>
+        <w:t>(s)</w:t>
+      </w:r>
+      <w:r>
+        <w:rPr>
+          <w:rFonts w:ascii="Times New Roman" w:hAnsi="Times New Roman"/>
+          <w:lang w:val="fr-CA"/>
+        </w:rPr>
+        <w:t xml:space="preserve"> ceux-ci NE </w:t>
+      </w:r>
+      <w:r>
+        <w:rPr>
+          <w:rFonts w:ascii="Times New Roman" w:hAnsi="Times New Roman"/>
+          <w:lang w:val="fr-CA"/>
+        </w:rPr>
+        <w:t>SONT</w:t>
+      </w:r>
+      <w:r>
+        <w:rPr>
+          <w:rFonts w:ascii="Times New Roman" w:hAnsi="Times New Roman"/>
+          <w:lang w:val="fr-CA"/>
+        </w:rPr>
+        <w:t xml:space="preserve"> PAS utiles.</w:t>
+      </w:r>
+      <w:r>
+        <w:rPr>
+          <w:rFonts w:ascii="Times New Roman" w:hAnsi="Times New Roman"/>
+          <w:lang w:val="fr-CA"/>
+        </w:rPr>
+        <w:t>]</w:t>
+      </w:r>
+    </w:p>
+    <w:p>
+      <w:pPr>
+        <w:spacing w:after="120"/>
+        <w:rPr>
+          <w:rFonts w:ascii="Times New Roman" w:hAnsi="Times New Roman"/>
+          <w:lang w:val="fr-CA"/>
+        </w:rPr>
+      </w:pPr>
+      <w:r>
+        <w:rPr>
+          <w:rFonts w:ascii="Times New Roman" w:hAnsi="Times New Roman"/>
+          <w:lang w:val="fr-CA"/>
+        </w:rPr>
+        <w:t>Voici les deux avantages d’utiliser un framework ORM :</w:t>
+      </w:r>
+    </w:p>
+    <w:p>
+      <w:pPr>
+        <w:spacing w:after="120"/>
+        <w:rPr>
+          <w:rFonts w:ascii="Times New Roman" w:hAnsi="Times New Roman"/>
+          <w:lang w:val="fr-CA"/>
+        </w:rPr>
+      </w:pPr>
+      <w:r>
+        <w:rPr>
+          <w:rFonts w:ascii="Times New Roman" w:hAnsi="Times New Roman"/>
+          <w:lang w:val="fr-CA"/>
+        </w:rPr>
+        <w:lastRenderedPageBreak/>
+        <w:t xml:space="preserve">1. </w:t>
+      </w:r>
+      <w:r>
+        <w:rPr>
+          <w:rFonts w:ascii="Times New Roman" w:hAnsi="Times New Roman"/>
+          <w:lang w:val="fr-CA"/>
+        </w:rPr>
+        <w:t>R</w:t>
+      </w:r>
+      <w:r>
+        <w:rPr>
+          <w:rFonts w:ascii="Times New Roman" w:hAnsi="Times New Roman"/>
+          <w:lang w:val="fr-CA"/>
+        </w:rPr>
+        <w:t>éduit la quantité de code qui doit être écrit et permet une homogénéité avec le reste du code pour les langages orientés objets.</w:t>
+      </w:r>
+    </w:p>
+    <w:p>
+      <w:pPr>
+        <w:spacing w:after="120"/>
+        <w:rPr>
+          <w:rFonts w:ascii="Times New Roman" w:hAnsi="Times New Roman"/>
+          <w:lang w:val="fr-CA"/>
+        </w:rPr>
+      </w:pPr>
+      <w:r>
+        <w:rPr>
+          <w:rFonts w:ascii="Times New Roman" w:hAnsi="Times New Roman"/>
+          <w:lang w:val="fr-CA"/>
+        </w:rPr>
+        <w:t xml:space="preserve">2. </w:t>
+      </w:r>
+      <w:r>
+        <w:rPr>
+          <w:rFonts w:ascii="Times New Roman" w:hAnsi="Times New Roman"/>
+          <w:lang w:val="fr-CA"/>
+        </w:rPr>
+        <w:t>Très bonne</w:t>
+      </w:r>
+      <w:r>
+        <w:rPr>
+          <w:rFonts w:ascii="Times New Roman" w:hAnsi="Times New Roman"/>
+          <w:lang w:val="fr-CA"/>
+        </w:rPr>
+        <w:t xml:space="preserve"> méthode de programmation pour la traduction des données entre les systèmes de bases de données relationnelles et des langages de programmation orientés objet.</w:t>
+      </w:r>
+    </w:p>
+    <w:p>
+      <w:pPr>
+        <w:spacing w:after="120"/>
+        <w:rPr>
+          <w:rFonts w:ascii="Times New Roman" w:hAnsi="Times New Roman"/>
+          <w:lang w:val="fr-CA"/>
+        </w:rPr>
+      </w:pPr>
+      <w:r>
+        <w:rPr>
+          <w:rFonts w:ascii="Times New Roman" w:hAnsi="Times New Roman"/>
+          <w:lang w:val="fr-CA"/>
+        </w:rPr>
+        <w:t xml:space="preserve">Malheureusement, </w:t>
+      </w:r>
+      <w:r>
+        <w:rPr>
+          <w:rFonts w:ascii="Times New Roman" w:hAnsi="Times New Roman"/>
+          <w:lang w:val="fr-CA"/>
+        </w:rPr>
+        <w:t xml:space="preserve">les </w:t>
+      </w:r>
+      <w:r>
+        <w:rPr>
+          <w:rFonts w:ascii="Times New Roman" w:hAnsi="Times New Roman"/>
+          <w:lang w:val="fr-CA"/>
+        </w:rPr>
+        <w:t xml:space="preserve">frameworks </w:t>
+      </w:r>
+      <w:r>
+        <w:rPr>
+          <w:rFonts w:ascii="Times New Roman" w:hAnsi="Times New Roman"/>
+          <w:lang w:val="fr-CA"/>
+        </w:rPr>
+        <w:t>ORM induisent une couche logicielle supplémentaire</w:t>
+      </w:r>
+      <w:r>
+        <w:rPr>
+          <w:rFonts w:ascii="Times New Roman" w:hAnsi="Times New Roman"/>
+          <w:lang w:val="fr-CA"/>
+        </w:rPr>
+        <w:t xml:space="preserve">, ils sont donc </w:t>
+      </w:r>
+      <w:r>
+        <w:rPr>
+          <w:rFonts w:ascii="Times New Roman" w:hAnsi="Times New Roman"/>
+          <w:lang w:val="fr-CA"/>
+        </w:rPr>
+        <w:t>inutiles</w:t>
+      </w:r>
+      <w:r>
+        <w:rPr>
+          <w:rFonts w:ascii="Times New Roman" w:hAnsi="Times New Roman"/>
+          <w:lang w:val="fr-CA"/>
+        </w:rPr>
+        <w:t xml:space="preserve"> lorsque nous voulons privilégier la performance du système.</w:t>
+      </w:r>
+    </w:p>
+    <w:p>
+      <w:pPr>
+        <w:pStyle w:val="Titre1"/>
+        <w:rPr>
+          <w:rFonts w:ascii="Times New Roman" w:hAnsi="Times New Roman" w:cs="Times New Roman"/>
+        </w:rPr>
+      </w:pPr>
+      <w:r>
+        <w:rPr>
+          <w:rFonts w:ascii="Times New Roman" w:hAnsi="Times New Roman" w:cs="Times New Roman"/>
+        </w:rPr>
+        <w:t>Question théorique 2</w:t>
+      </w:r>
+    </w:p>
+    <w:p>
+      <w:pPr>
+        <w:rPr>
+          <w:rFonts w:ascii="Times New Roman" w:hAnsi="Times New Roman"/>
+          <w:lang w:val="fr-CA"/>
+        </w:rPr>
+      </w:pPr>
+      <w:r>
+        <w:rPr>
+          <w:rFonts w:ascii="Times New Roman" w:hAnsi="Times New Roman"/>
+          <w:lang w:val="fr-CA"/>
+        </w:rPr>
+        <w:t>[</w:t>
+      </w:r>
+      <w:r>
+        <w:rPr>
+          <w:rFonts w:ascii="Times New Roman" w:hAnsi="Times New Roman"/>
+          <w:lang w:val="fr-CA"/>
+        </w:rPr>
         <w:t>À quoi sert le patron de façade dans une application à plusieurs couches ?</w:t>
       </w:r>
       <w:r>
@@ -2773,6 +3285,108 @@
           <w:lang w:val="fr-CA"/>
         </w:rPr>
         <w:t>]</w:t>
+      </w:r>
+    </w:p>
+    <w:p>
+      <w:pPr>
+        <w:rPr>
+          <w:rFonts w:ascii="Times New Roman" w:hAnsi="Times New Roman"/>
+          <w:lang w:val="fr-CA"/>
+        </w:rPr>
+      </w:pPr>
+      <w:r>
+        <w:rPr>
+          <w:rFonts w:ascii="Times New Roman" w:hAnsi="Times New Roman"/>
+          <w:lang w:val="fr-CA"/>
+        </w:rPr>
+        <w:t xml:space="preserve">Le patron de conception “façade” </w:t>
+      </w:r>
+      <w:r>
+        <w:rPr>
+          <w:rFonts w:ascii="Times New Roman" w:hAnsi="Times New Roman"/>
+          <w:lang w:val="fr-CA"/>
+        </w:rPr>
+        <w:t xml:space="preserve">a pour but de cacher une conception </w:t>
+      </w:r>
+      <w:r>
+        <w:rPr>
+          <w:rFonts w:ascii="Times New Roman" w:hAnsi="Times New Roman"/>
+          <w:lang w:val="fr-CA"/>
+        </w:rPr>
+        <w:t>complexes difficile</w:t>
+      </w:r>
+      <w:r>
+        <w:rPr>
+          <w:rFonts w:ascii="Times New Roman" w:hAnsi="Times New Roman"/>
+          <w:lang w:val="fr-CA"/>
+        </w:rPr>
+        <w:t xml:space="preserve"> à comprendre</w:t>
+      </w:r>
+      <w:r>
+        <w:rPr>
+          <w:rFonts w:ascii="Times New Roman" w:hAnsi="Times New Roman"/>
+          <w:lang w:val="fr-CA"/>
+        </w:rPr>
+        <w:t xml:space="preserve"> en proposant une interface beaucoup plus simplifié</w:t>
+      </w:r>
+      <w:r>
+        <w:rPr>
+          <w:rFonts w:ascii="Times New Roman" w:hAnsi="Times New Roman"/>
+          <w:lang w:val="fr-CA"/>
+        </w:rPr>
+        <w:t>e</w:t>
+      </w:r>
+      <w:r>
+        <w:rPr>
+          <w:rFonts w:ascii="Times New Roman" w:hAnsi="Times New Roman"/>
+          <w:lang w:val="fr-CA"/>
+        </w:rPr>
+        <w:t xml:space="preserve">. </w:t>
+      </w:r>
+    </w:p>
+    <w:p>
+      <w:pPr>
+        <w:rPr>
+          <w:rFonts w:ascii="Times New Roman" w:hAnsi="Times New Roman"/>
+          <w:lang w:val="fr-CA"/>
+        </w:rPr>
+      </w:pPr>
+      <w:bookmarkStart w:id="0" w:name="_GoBack"/>
+      <w:bookmarkEnd w:id="0"/>
+      <w:r>
+        <w:rPr>
+          <w:rFonts w:ascii="Times New Roman" w:hAnsi="Times New Roman"/>
+          <w:lang w:val="fr-CA"/>
+        </w:rPr>
+        <w:t xml:space="preserve">Dans une application à plusieurs couches, un patron de façade fournit </w:t>
+      </w:r>
+      <w:r>
+        <w:rPr>
+          <w:rFonts w:ascii="Times New Roman" w:hAnsi="Times New Roman"/>
+          <w:lang w:val="fr-CA"/>
+        </w:rPr>
+        <w:t xml:space="preserve">donc </w:t>
+      </w:r>
+      <w:r>
+        <w:rPr>
+          <w:rFonts w:ascii="Times New Roman" w:hAnsi="Times New Roman"/>
+          <w:lang w:val="fr-CA"/>
+        </w:rPr>
+        <w:t>une interface très simple et cela pour n’importe quel nombre de couche ajoutées</w:t>
+      </w:r>
+      <w:r>
+        <w:rPr>
+          <w:rFonts w:ascii="Times New Roman" w:hAnsi="Times New Roman"/>
+          <w:lang w:val="fr-CA"/>
+        </w:rPr>
+        <w:t xml:space="preserve"> ce qui permet une simplification dans l’utilisation et la compréhension de l’application</w:t>
+      </w:r>
+      <w:r>
+        <w:rPr>
+          <w:rFonts w:ascii="Times New Roman" w:hAnsi="Times New Roman"/>
+          <w:lang w:val="fr-CA"/>
+        </w:rPr>
+        <w:t>.</w:t>
       </w:r>
     </w:p>
     <w:sectPr>
@@ -2786,7 +3400,7 @@
 </file>
 
 <file path=word/endnotes.xml><?xml version="1.0" encoding="utf-8"?>
-<w:endnotes xmlns:wpc="http://schemas.microsoft.com/office/word/2010/wordprocessingCanvas" xmlns:cx="http://schemas.microsoft.com/office/drawing/2014/chartex" xmlns:cx1="http://schemas.microsoft.com/office/drawing/2015/9/8/chartex" xmlns:mc="http://schemas.openxmlformats.org/markup-compatibility/2006" xmlns:o="urn:schemas-microsoft-com:office:office" xmlns:r="http://schemas.openxmlformats.org/officeDocument/2006/relationships" xmlns:m="http://schemas.openxmlformats.org/officeDocument/2006/math" xmlns:v="urn:schemas-microsoft-com:vml" xmlns:wp14="http://schemas.microsoft.com/office/word/2010/wordprocessingDrawing" xmlns:wp="http://schemas.openxmlformats.org/drawingml/2006/wordprocessingDrawing" xmlns:w10="urn:schemas-microsoft-com:office:word" xmlns:w="http://schemas.openxmlformats.org/wordprocessingml/2006/main" xmlns:w14="http://schemas.microsoft.com/office/word/2010/wordml" xmlns:w15="http://schemas.microsoft.com/office/word/2012/wordml" xmlns:w16se="http://schemas.microsoft.com/office/word/2015/wordml/symex" xmlns:wpg="http://schemas.microsoft.com/office/word/2010/wordprocessingGroup" xmlns:wpi="http://schemas.microsoft.com/office/word/2010/wordprocessingInk" xmlns:wne="http://schemas.microsoft.com/office/word/2006/wordml" xmlns:wps="http://schemas.microsoft.com/office/word/2010/wordprocessingShape" mc:Ignorable="w14 w15 w16se wp14">
+<w:endnotes xmlns:wpc="http://schemas.microsoft.com/office/word/2010/wordprocessingCanvas" xmlns:cx="http://schemas.microsoft.com/office/drawing/2014/chartex" xmlns:cx1="http://schemas.microsoft.com/office/drawing/2015/9/8/chartex" xmlns:cx2="http://schemas.microsoft.com/office/drawing/2015/10/21/chartex" xmlns:cx3="http://schemas.microsoft.com/office/drawing/2016/5/9/chartex" xmlns:cx4="http://schemas.microsoft.com/office/drawing/2016/5/10/chartex" xmlns:cx5="http://schemas.microsoft.com/office/drawing/2016/5/11/chartex" xmlns:cx6="http://schemas.microsoft.com/office/drawing/2016/5/12/chartex" xmlns:cx7="http://schemas.microsoft.com/office/drawing/2016/5/13/chartex" xmlns:cx8="http://schemas.microsoft.com/office/drawing/2016/5/14/chartex" xmlns:mc="http://schemas.openxmlformats.org/markup-compatibility/2006" xmlns:aink="http://schemas.microsoft.com/office/drawing/2016/ink" xmlns:am3d="http://schemas.microsoft.com/office/drawing/2017/model3d" xmlns:o="urn:schemas-microsoft-com:office:office" xmlns:r="http://schemas.openxmlformats.org/officeDocument/2006/relationships" xmlns:m="http://schemas.openxmlformats.org/officeDocument/2006/math" xmlns:v="urn:schemas-microsoft-com:vml" xmlns:wp14="http://schemas.microsoft.com/office/word/2010/wordprocessingDrawing" xmlns:wp="http://schemas.openxmlformats.org/drawingml/2006/wordprocessingDrawing" xmlns:w10="urn:schemas-microsoft-com:office:word" xmlns:w="http://schemas.openxmlformats.org/wordprocessingml/2006/main" xmlns:w14="http://schemas.microsoft.com/office/word/2010/wordml" xmlns:w15="http://schemas.microsoft.com/office/word/2012/wordml" xmlns:w16cid="http://schemas.microsoft.com/office/word/2016/wordml/cid" xmlns:w16se="http://schemas.microsoft.com/office/word/2015/wordml/symex" xmlns:wpg="http://schemas.microsoft.com/office/word/2010/wordprocessingGroup" xmlns:wpi="http://schemas.microsoft.com/office/word/2010/wordprocessingInk" xmlns:wne="http://schemas.microsoft.com/office/word/2006/wordml" xmlns:wps="http://schemas.microsoft.com/office/word/2010/wordprocessingShape" mc:Ignorable="w14 w15 w16se w16cid wp14">
   <w:endnote w:type="separator" w:id="-1">
     <w:p>
       <w:pPr>
@@ -2811,7 +3425,7 @@
 </file>
 
 <file path=word/footnotes.xml><?xml version="1.0" encoding="utf-8"?>
-<w:footnotes xmlns:wpc="http://schemas.microsoft.com/office/word/2010/wordprocessingCanvas" xmlns:cx="http://schemas.microsoft.com/office/drawing/2014/chartex" xmlns:cx1="http://schemas.microsoft.com/office/drawing/2015/9/8/chartex" xmlns:mc="http://schemas.openxmlformats.org/markup-compatibility/2006" xmlns:o="urn:schemas-microsoft-com:office:office" xmlns:r="http://schemas.openxmlformats.org/officeDocument/2006/relationships" xmlns:m="http://schemas.openxmlformats.org/officeDocument/2006/math" xmlns:v="urn:schemas-microsoft-com:vml" xmlns:wp14="http://schemas.microsoft.com/office/word/2010/wordprocessingDrawing" xmlns:wp="http://schemas.openxmlformats.org/drawingml/2006/wordprocessingDrawing" xmlns:w10="urn:schemas-microsoft-com:office:word" xmlns:w="http://schemas.openxmlformats.org/wordprocessingml/2006/main" xmlns:w14="http://schemas.microsoft.com/office/word/2010/wordml" xmlns:w15="http://schemas.microsoft.com/office/word/2012/wordml" xmlns:w16se="http://schemas.microsoft.com/office/word/2015/wordml/symex" xmlns:wpg="http://schemas.microsoft.com/office/word/2010/wordprocessingGroup" xmlns:wpi="http://schemas.microsoft.com/office/word/2010/wordprocessingInk" xmlns:wne="http://schemas.microsoft.com/office/word/2006/wordml" xmlns:wps="http://schemas.microsoft.com/office/word/2010/wordprocessingShape" mc:Ignorable="w14 w15 w16se wp14">
+<w:footnotes xmlns:wpc="http://schemas.microsoft.com/office/word/2010/wordprocessingCanvas" xmlns:cx="http://schemas.microsoft.com/office/drawing/2014/chartex" xmlns:cx1="http://schemas.microsoft.com/office/drawing/2015/9/8/chartex" xmlns:cx2="http://schemas.microsoft.com/office/drawing/2015/10/21/chartex" xmlns:cx3="http://schemas.microsoft.com/office/drawing/2016/5/9/chartex" xmlns:cx4="http://schemas.microsoft.com/office/drawing/2016/5/10/chartex" xmlns:cx5="http://schemas.microsoft.com/office/drawing/2016/5/11/chartex" xmlns:cx6="http://schemas.microsoft.com/office/drawing/2016/5/12/chartex" xmlns:cx7="http://schemas.microsoft.com/office/drawing/2016/5/13/chartex" xmlns:cx8="http://schemas.microsoft.com/office/drawing/2016/5/14/chartex" xmlns:mc="http://schemas.openxmlformats.org/markup-compatibility/2006" xmlns:aink="http://schemas.microsoft.com/office/drawing/2016/ink" xmlns:am3d="http://schemas.microsoft.com/office/drawing/2017/model3d" xmlns:o="urn:schemas-microsoft-com:office:office" xmlns:r="http://schemas.openxmlformats.org/officeDocument/2006/relationships" xmlns:m="http://schemas.openxmlformats.org/officeDocument/2006/math" xmlns:v="urn:schemas-microsoft-com:vml" xmlns:wp14="http://schemas.microsoft.com/office/word/2010/wordprocessingDrawing" xmlns:wp="http://schemas.openxmlformats.org/drawingml/2006/wordprocessingDrawing" xmlns:w10="urn:schemas-microsoft-com:office:word" xmlns:w="http://schemas.openxmlformats.org/wordprocessingml/2006/main" xmlns:w14="http://schemas.microsoft.com/office/word/2010/wordml" xmlns:w15="http://schemas.microsoft.com/office/word/2012/wordml" xmlns:w16cid="http://schemas.microsoft.com/office/word/2016/wordml/cid" xmlns:w16se="http://schemas.microsoft.com/office/word/2015/wordml/symex" xmlns:wpg="http://schemas.microsoft.com/office/word/2010/wordprocessingGroup" xmlns:wpi="http://schemas.microsoft.com/office/word/2010/wordprocessingInk" xmlns:wne="http://schemas.microsoft.com/office/word/2006/wordml" xmlns:wps="http://schemas.microsoft.com/office/word/2010/wordprocessingShape" mc:Ignorable="w14 w15 w16se w16cid wp14">
   <w:footnote w:type="separator" w:id="-1">
     <w:p>
       <w:pPr>
@@ -2836,8 +3450,121 @@
 </file>
 
 <file path=word/numbering.xml><?xml version="1.0" encoding="utf-8"?>
-<w:numbering xmlns:wpc="http://schemas.microsoft.com/office/word/2010/wordprocessingCanvas" xmlns:cx="http://schemas.microsoft.com/office/drawing/2014/chartex" xmlns:cx1="http://schemas.microsoft.com/office/drawing/2015/9/8/chartex" xmlns:mc="http://schemas.openxmlformats.org/markup-compatibility/2006" xmlns:o="urn:schemas-microsoft-com:office:office" xmlns:r="http://schemas.openxmlformats.org/officeDocument/2006/relationships" xmlns:m="http://schemas.openxmlformats.org/officeDocument/2006/math" xmlns:v="urn:schemas-microsoft-com:vml" xmlns:wp14="http://schemas.microsoft.com/office/word/2010/wordprocessingDrawing" xmlns:wp="http://schemas.openxmlformats.org/drawingml/2006/wordprocessingDrawing" xmlns:w10="urn:schemas-microsoft-com:office:word" xmlns:w="http://schemas.openxmlformats.org/wordprocessingml/2006/main" xmlns:w14="http://schemas.microsoft.com/office/word/2010/wordml" xmlns:w15="http://schemas.microsoft.com/office/word/2012/wordml" xmlns:w16se="http://schemas.microsoft.com/office/word/2015/wordml/symex" xmlns:wpg="http://schemas.microsoft.com/office/word/2010/wordprocessingGroup" xmlns:wpi="http://schemas.microsoft.com/office/word/2010/wordprocessingInk" xmlns:wne="http://schemas.microsoft.com/office/word/2006/wordml" xmlns:wps="http://schemas.microsoft.com/office/word/2010/wordprocessingShape" mc:Ignorable="w14 w15 w16se wp14">
+<w:numbering xmlns:wpc="http://schemas.microsoft.com/office/word/2010/wordprocessingCanvas" xmlns:cx="http://schemas.microsoft.com/office/drawing/2014/chartex" xmlns:cx1="http://schemas.microsoft.com/office/drawing/2015/9/8/chartex" xmlns:cx2="http://schemas.microsoft.com/office/drawing/2015/10/21/chartex" xmlns:cx3="http://schemas.microsoft.com/office/drawing/2016/5/9/chartex" xmlns:cx4="http://schemas.microsoft.com/office/drawing/2016/5/10/chartex" xmlns:cx5="http://schemas.microsoft.com/office/drawing/2016/5/11/chartex" xmlns:cx6="http://schemas.microsoft.com/office/drawing/2016/5/12/chartex" xmlns:cx7="http://schemas.microsoft.com/office/drawing/2016/5/13/chartex" xmlns:cx8="http://schemas.microsoft.com/office/drawing/2016/5/14/chartex" xmlns:mc="http://schemas.openxmlformats.org/markup-compatibility/2006" xmlns:aink="http://schemas.microsoft.com/office/drawing/2016/ink" xmlns:am3d="http://schemas.microsoft.com/office/drawing/2017/model3d" xmlns:o="urn:schemas-microsoft-com:office:office" xmlns:r="http://schemas.openxmlformats.org/officeDocument/2006/relationships" xmlns:m="http://schemas.openxmlformats.org/officeDocument/2006/math" xmlns:v="urn:schemas-microsoft-com:vml" xmlns:wp14="http://schemas.microsoft.com/office/word/2010/wordprocessingDrawing" xmlns:wp="http://schemas.openxmlformats.org/drawingml/2006/wordprocessingDrawing" xmlns:w10="urn:schemas-microsoft-com:office:word" xmlns:w="http://schemas.openxmlformats.org/wordprocessingml/2006/main" xmlns:w14="http://schemas.microsoft.com/office/word/2010/wordml" xmlns:w15="http://schemas.microsoft.com/office/word/2012/wordml" xmlns:w16cid="http://schemas.microsoft.com/office/word/2016/wordml/cid" xmlns:w16se="http://schemas.microsoft.com/office/word/2015/wordml/symex" xmlns:wpg="http://schemas.microsoft.com/office/word/2010/wordprocessingGroup" xmlns:wpi="http://schemas.microsoft.com/office/word/2010/wordprocessingInk" xmlns:wne="http://schemas.microsoft.com/office/word/2006/wordml" xmlns:wps="http://schemas.microsoft.com/office/word/2010/wordprocessingShape" mc:Ignorable="w14 w15 w16se w16cid wp14">
   <w:abstractNum w:abstractNumId="0" w15:restartNumberingAfterBreak="0">
+    <w:nsid w:val="0BD34253"/>
+    <w:multiLevelType w:val="hybridMultilevel"/>
+    <w:tmpl w:val="32AA232E"/>
+    <w:lvl w:ilvl="0" w:tplc="040C0001">
+      <w:start w:val="1"/>
+      <w:numFmt w:val="bullet"/>
+      <w:lvlText w:val=""/>
+      <w:lvlJc w:val="left"/>
+      <w:pPr>
+        <w:ind w:left="720" w:hanging="360"/>
+      </w:pPr>
+      <w:rPr>
+        <w:rFonts w:ascii="Symbol" w:hAnsi="Symbol" w:hint="default"/>
+      </w:rPr>
+    </w:lvl>
+    <w:lvl w:ilvl="1" w:tplc="040C0003" w:tentative="1">
+      <w:start w:val="1"/>
+      <w:numFmt w:val="bullet"/>
+      <w:lvlText w:val="o"/>
+      <w:lvlJc w:val="left"/>
+      <w:pPr>
+        <w:ind w:left="1440" w:hanging="360"/>
+      </w:pPr>
+      <w:rPr>
+        <w:rFonts w:ascii="Courier New" w:hAnsi="Courier New" w:cs="Courier New" w:hint="default"/>
+      </w:rPr>
+    </w:lvl>
+    <w:lvl w:ilvl="2" w:tplc="040C0005" w:tentative="1">
+      <w:start w:val="1"/>
+      <w:numFmt w:val="bullet"/>
+      <w:lvlText w:val=""/>
+      <w:lvlJc w:val="left"/>
+      <w:pPr>
+        <w:ind w:left="2160" w:hanging="360"/>
+      </w:pPr>
+      <w:rPr>
+        <w:rFonts w:ascii="Wingdings" w:hAnsi="Wingdings" w:hint="default"/>
+      </w:rPr>
+    </w:lvl>
+    <w:lvl w:ilvl="3" w:tplc="040C0001" w:tentative="1">
+      <w:start w:val="1"/>
+      <w:numFmt w:val="bullet"/>
+      <w:lvlText w:val=""/>
+      <w:lvlJc w:val="left"/>
+      <w:pPr>
+        <w:ind w:left="2880" w:hanging="360"/>
+      </w:pPr>
+      <w:rPr>
+        <w:rFonts w:ascii="Symbol" w:hAnsi="Symbol" w:hint="default"/>
+      </w:rPr>
+    </w:lvl>
+    <w:lvl w:ilvl="4" w:tplc="040C0003" w:tentative="1">
+      <w:start w:val="1"/>
+      <w:numFmt w:val="bullet"/>
+      <w:lvlText w:val="o"/>
+      <w:lvlJc w:val="left"/>
+      <w:pPr>
+        <w:ind w:left="3600" w:hanging="360"/>
+      </w:pPr>
+      <w:rPr>
+        <w:rFonts w:ascii="Courier New" w:hAnsi="Courier New" w:cs="Courier New" w:hint="default"/>
+      </w:rPr>
+    </w:lvl>
+    <w:lvl w:ilvl="5" w:tplc="040C0005" w:tentative="1">
+      <w:start w:val="1"/>
+      <w:numFmt w:val="bullet"/>
+      <w:lvlText w:val=""/>
+      <w:lvlJc w:val="left"/>
+      <w:pPr>
+        <w:ind w:left="4320" w:hanging="360"/>
+      </w:pPr>
+      <w:rPr>
+        <w:rFonts w:ascii="Wingdings" w:hAnsi="Wingdings" w:hint="default"/>
+      </w:rPr>
+    </w:lvl>
+    <w:lvl w:ilvl="6" w:tplc="040C0001" w:tentative="1">
+      <w:start w:val="1"/>
+      <w:numFmt w:val="bullet"/>
+      <w:lvlText w:val=""/>
+      <w:lvlJc w:val="left"/>
+      <w:pPr>
+        <w:ind w:left="5040" w:hanging="360"/>
+      </w:pPr>
+      <w:rPr>
+        <w:rFonts w:ascii="Symbol" w:hAnsi="Symbol" w:hint="default"/>
+      </w:rPr>
+    </w:lvl>
+    <w:lvl w:ilvl="7" w:tplc="040C0003" w:tentative="1">
+      <w:start w:val="1"/>
+      <w:numFmt w:val="bullet"/>
+      <w:lvlText w:val="o"/>
+      <w:lvlJc w:val="left"/>
+      <w:pPr>
+        <w:ind w:left="5760" w:hanging="360"/>
+      </w:pPr>
+      <w:rPr>
+        <w:rFonts w:ascii="Courier New" w:hAnsi="Courier New" w:cs="Courier New" w:hint="default"/>
+      </w:rPr>
+    </w:lvl>
+    <w:lvl w:ilvl="8" w:tplc="040C0005" w:tentative="1">
+      <w:start w:val="1"/>
+      <w:numFmt w:val="bullet"/>
+      <w:lvlText w:val=""/>
+      <w:lvlJc w:val="left"/>
+      <w:pPr>
+        <w:ind w:left="6480" w:hanging="360"/>
+      </w:pPr>
+      <w:rPr>
+        <w:rFonts w:ascii="Wingdings" w:hAnsi="Wingdings" w:hint="default"/>
+      </w:rPr>
+    </w:lvl>
+  </w:abstractNum>
+  <w:abstractNum w:abstractNumId="1" w15:restartNumberingAfterBreak="0">
     <w:nsid w:val="2BCA1E4B"/>
     <w:multiLevelType w:val="hybridMultilevel"/>
     <w:tmpl w:val="B3487E10"/>
@@ -2926,7 +3653,96 @@
       </w:pPr>
     </w:lvl>
   </w:abstractNum>
-  <w:abstractNum w:abstractNumId="1" w15:restartNumberingAfterBreak="0">
+  <w:abstractNum w:abstractNumId="2" w15:restartNumberingAfterBreak="0">
+    <w:nsid w:val="442E6487"/>
+    <w:multiLevelType w:val="hybridMultilevel"/>
+    <w:tmpl w:val="37CC17DC"/>
+    <w:lvl w:ilvl="0" w:tplc="040C000F">
+      <w:start w:val="1"/>
+      <w:numFmt w:val="decimal"/>
+      <w:lvlText w:val="%1."/>
+      <w:lvlJc w:val="left"/>
+      <w:pPr>
+        <w:ind w:left="720" w:hanging="360"/>
+      </w:pPr>
+      <w:rPr>
+        <w:rFonts w:hint="default"/>
+      </w:rPr>
+    </w:lvl>
+    <w:lvl w:ilvl="1" w:tplc="040C0019" w:tentative="1">
+      <w:start w:val="1"/>
+      <w:numFmt w:val="lowerLetter"/>
+      <w:lvlText w:val="%2."/>
+      <w:lvlJc w:val="left"/>
+      <w:pPr>
+        <w:ind w:left="1440" w:hanging="360"/>
+      </w:pPr>
+    </w:lvl>
+    <w:lvl w:ilvl="2" w:tplc="040C001B" w:tentative="1">
+      <w:start w:val="1"/>
+      <w:numFmt w:val="lowerRoman"/>
+      <w:lvlText w:val="%3."/>
+      <w:lvlJc w:val="right"/>
+      <w:pPr>
+        <w:ind w:left="2160" w:hanging="180"/>
+      </w:pPr>
+    </w:lvl>
+    <w:lvl w:ilvl="3" w:tplc="040C000F" w:tentative="1">
+      <w:start w:val="1"/>
+      <w:numFmt w:val="decimal"/>
+      <w:lvlText w:val="%4."/>
+      <w:lvlJc w:val="left"/>
+      <w:pPr>
+        <w:ind w:left="2880" w:hanging="360"/>
+      </w:pPr>
+    </w:lvl>
+    <w:lvl w:ilvl="4" w:tplc="040C0019" w:tentative="1">
+      <w:start w:val="1"/>
+      <w:numFmt w:val="lowerLetter"/>
+      <w:lvlText w:val="%5."/>
+      <w:lvlJc w:val="left"/>
+      <w:pPr>
+        <w:ind w:left="3600" w:hanging="360"/>
+      </w:pPr>
+    </w:lvl>
+    <w:lvl w:ilvl="5" w:tplc="040C001B" w:tentative="1">
+      <w:start w:val="1"/>
+      <w:numFmt w:val="lowerRoman"/>
+      <w:lvlText w:val="%6."/>
+      <w:lvlJc w:val="right"/>
+      <w:pPr>
+        <w:ind w:left="4320" w:hanging="180"/>
+      </w:pPr>
+    </w:lvl>
+    <w:lvl w:ilvl="6" w:tplc="040C000F" w:tentative="1">
+      <w:start w:val="1"/>
+      <w:numFmt w:val="decimal"/>
+      <w:lvlText w:val="%7."/>
+      <w:lvlJc w:val="left"/>
+      <w:pPr>
+        <w:ind w:left="5040" w:hanging="360"/>
+      </w:pPr>
+    </w:lvl>
+    <w:lvl w:ilvl="7" w:tplc="040C0019" w:tentative="1">
+      <w:start w:val="1"/>
+      <w:numFmt w:val="lowerLetter"/>
+      <w:lvlText w:val="%8."/>
+      <w:lvlJc w:val="left"/>
+      <w:pPr>
+        <w:ind w:left="5760" w:hanging="360"/>
+      </w:pPr>
+    </w:lvl>
+    <w:lvl w:ilvl="8" w:tplc="040C001B" w:tentative="1">
+      <w:start w:val="1"/>
+      <w:numFmt w:val="lowerRoman"/>
+      <w:lvlText w:val="%9."/>
+      <w:lvlJc w:val="right"/>
+      <w:pPr>
+        <w:ind w:left="6480" w:hanging="180"/>
+      </w:pPr>
+    </w:lvl>
+  </w:abstractNum>
+  <w:abstractNum w:abstractNumId="3" w15:restartNumberingAfterBreak="0">
     <w:nsid w:val="46C53BD0"/>
     <w:multiLevelType w:val="hybridMultilevel"/>
     <w:tmpl w:val="AF74A316"/>
@@ -3012,7 +3828,7 @@
       </w:pPr>
     </w:lvl>
   </w:abstractNum>
-  <w:abstractNum w:abstractNumId="2" w15:restartNumberingAfterBreak="0">
+  <w:abstractNum w:abstractNumId="4" w15:restartNumberingAfterBreak="0">
     <w:nsid w:val="4AC778A2"/>
     <w:multiLevelType w:val="multilevel"/>
     <w:tmpl w:val="AF68BBC4"/>
@@ -3108,19 +3924,25 @@
     </w:lvl>
   </w:abstractNum>
   <w:num w:numId="1">
-    <w:abstractNumId w:val="0"/>
+    <w:abstractNumId w:val="1"/>
   </w:num>
   <w:num w:numId="2">
-    <w:abstractNumId w:val="1"/>
+    <w:abstractNumId w:val="3"/>
   </w:num>
   <w:num w:numId="3">
+    <w:abstractNumId w:val="4"/>
+  </w:num>
+  <w:num w:numId="4">
     <w:abstractNumId w:val="2"/>
+  </w:num>
+  <w:num w:numId="5">
+    <w:abstractNumId w:val="0"/>
   </w:num>
 </w:numbering>
 </file>
 
 <file path=word/styles.xml><?xml version="1.0" encoding="utf-8"?>
-<w:styles xmlns:mc="http://schemas.openxmlformats.org/markup-compatibility/2006" xmlns:r="http://schemas.openxmlformats.org/officeDocument/2006/relationships" xmlns:w="http://schemas.openxmlformats.org/wordprocessingml/2006/main" xmlns:w14="http://schemas.microsoft.com/office/word/2010/wordml" xmlns:w15="http://schemas.microsoft.com/office/word/2012/wordml" xmlns:w16se="http://schemas.microsoft.com/office/word/2015/wordml/symex" mc:Ignorable="w14 w15 w16se">
+<w:styles xmlns:mc="http://schemas.openxmlformats.org/markup-compatibility/2006" xmlns:r="http://schemas.openxmlformats.org/officeDocument/2006/relationships" xmlns:w="http://schemas.openxmlformats.org/wordprocessingml/2006/main" xmlns:w14="http://schemas.microsoft.com/office/word/2010/wordml" xmlns:w15="http://schemas.microsoft.com/office/word/2012/wordml" xmlns:w16cid="http://schemas.microsoft.com/office/word/2016/wordml/cid" xmlns:w16se="http://schemas.microsoft.com/office/word/2015/wordml/symex" mc:Ignorable="w14 w15 w16se w16cid">
   <w:docDefaults>
     <w:rPrDefault>
       <w:rPr>
@@ -3136,7 +3958,7 @@
       </w:pPr>
     </w:pPrDefault>
   </w:docDefaults>
-  <w:latentStyles w:defLockedState="0" w:defUIPriority="99" w:defSemiHidden="0" w:defUnhideWhenUsed="0" w:defQFormat="0" w:count="371">
+  <w:latentStyles w:defLockedState="0" w:defUIPriority="99" w:defSemiHidden="0" w:defUnhideWhenUsed="0" w:defQFormat="0" w:count="375">
     <w:lsdException w:name="Normal" w:uiPriority="0" w:qFormat="1"/>
     <w:lsdException w:name="heading 1" w:uiPriority="9" w:qFormat="1"/>
     <w:lsdException w:name="heading 2" w:semiHidden="1" w:uiPriority="9" w:unhideWhenUsed="1" w:qFormat="1"/>
@@ -3242,7 +4064,6 @@
     <w:lsdException w:name="HTML Sample" w:semiHidden="1" w:unhideWhenUsed="1"/>
     <w:lsdException w:name="HTML Typewriter" w:semiHidden="1" w:unhideWhenUsed="1"/>
     <w:lsdException w:name="HTML Variable" w:semiHidden="1" w:unhideWhenUsed="1"/>
-    <w:lsdException w:name="Normal Table" w:semiHidden="1" w:unhideWhenUsed="1"/>
     <w:lsdException w:name="annotation subject" w:semiHidden="1" w:unhideWhenUsed="1"/>
     <w:lsdException w:name="No List" w:semiHidden="1" w:unhideWhenUsed="1"/>
     <w:lsdException w:name="Outline List 1" w:semiHidden="1" w:unhideWhenUsed="1"/>
@@ -3286,10 +4107,8 @@
     <w:lsdException w:name="Table Elegant" w:semiHidden="1" w:unhideWhenUsed="1"/>
     <w:lsdException w:name="Table Professional" w:semiHidden="1" w:unhideWhenUsed="1"/>
     <w:lsdException w:name="Table Subtle 1" w:semiHidden="1" w:unhideWhenUsed="1"/>
-    <w:lsdException w:name="Table Subtle 2" w:semiHidden="1" w:unhideWhenUsed="1"/>
     <w:lsdException w:name="Table Web 1" w:semiHidden="1" w:unhideWhenUsed="1"/>
     <w:lsdException w:name="Table Web 2" w:semiHidden="1" w:unhideWhenUsed="1"/>
-    <w:lsdException w:name="Table Web 3" w:semiHidden="1" w:unhideWhenUsed="1"/>
     <w:lsdException w:name="Balloon Text" w:semiHidden="1" w:unhideWhenUsed="1"/>
     <w:lsdException w:name="Table Grid" w:uiPriority="59"/>
     <w:lsdException w:name="Table Theme" w:semiHidden="1" w:unhideWhenUsed="1"/>
@@ -3508,6 +4327,10 @@
     <w:lsdException w:name="List Table 5 Dark Accent 6" w:uiPriority="50"/>
     <w:lsdException w:name="List Table 6 Colorful Accent 6" w:uiPriority="51"/>
     <w:lsdException w:name="List Table 7 Colorful Accent 6" w:uiPriority="52"/>
+    <w:lsdException w:name="Mention" w:semiHidden="1" w:unhideWhenUsed="1"/>
+    <w:lsdException w:name="Smart Hyperlink" w:semiHidden="1" w:unhideWhenUsed="1"/>
+    <w:lsdException w:name="Hashtag" w:semiHidden="1" w:unhideWhenUsed="1"/>
+    <w:lsdException w:name="Unresolved Mention" w:semiHidden="1" w:unhideWhenUsed="1"/>
   </w:latentStyles>
   <w:style w:type="paragraph" w:default="1" w:styleId="Normal">
     <w:name w:val="Normal"/>
@@ -4091,6 +4914,40 @@
       <w:lang w:bidi="en-US"/>
     </w:rPr>
   </w:style>
+  <w:style w:type="paragraph" w:styleId="Paragraphedeliste">
+    <w:name w:val="List Paragraph"/>
+    <w:basedOn w:val="Normal"/>
+    <w:uiPriority w:val="34"/>
+    <w:qFormat/>
+    <w:rsid w:val="0081545A"/>
+    <w:pPr>
+      <w:ind w:left="720"/>
+      <w:contextualSpacing/>
+    </w:pPr>
+  </w:style>
+  <w:style w:type="character" w:styleId="Lienhypertexte">
+    <w:name w:val="Hyperlink"/>
+    <w:basedOn w:val="Policepardfaut"/>
+    <w:uiPriority w:val="99"/>
+    <w:unhideWhenUsed/>
+    <w:rsid w:val="003D1CC4"/>
+    <w:rPr>
+      <w:color w:val="0000FF" w:themeColor="hyperlink"/>
+      <w:u w:val="single"/>
+    </w:rPr>
+  </w:style>
+  <w:style w:type="character" w:styleId="Mentionnonrsolue">
+    <w:name w:val="Unresolved Mention"/>
+    <w:basedOn w:val="Policepardfaut"/>
+    <w:uiPriority w:val="99"/>
+    <w:semiHidden/>
+    <w:unhideWhenUsed/>
+    <w:rsid w:val="003D1CC4"/>
+    <w:rPr>
+      <w:color w:val="808080"/>
+      <w:shd w:val="clear" w:color="auto" w:fill="E6E6E6"/>
+    </w:rPr>
+  </w:style>
 </w:styles>
 </file>
 
@@ -4384,7 +5241,7 @@
 </file>
 
 <file path=customXml/itemProps1.xml><?xml version="1.0" encoding="utf-8"?>
-<ds:datastoreItem xmlns:ds="http://schemas.openxmlformats.org/officeDocument/2006/customXml" ds:itemID="{E76B8749-1579-4872-893C-018B05ABD88D}">
+<ds:datastoreItem xmlns:ds="http://schemas.openxmlformats.org/officeDocument/2006/customXml" ds:itemID="{C2E7CD64-DCAA-4286-8B7D-7CD2A6AB6439}">
   <ds:schemaRefs>
     <ds:schemaRef ds:uri="http://schemas.openxmlformats.org/officeDocument/2006/bibliography"/>
   </ds:schemaRefs>

</xml_diff>